<commit_message>
removed comments added link to codeplex removed our direct email addresses
</commit_message>
<xml_diff>
--- a/Docs/Optic Documentation.docx
+++ b/Docs/Optic Documentation.docx
@@ -39,57 +39,6 @@
     </w:p>
     <w:p>
       <w:pPr>
-        <w:rPr>
-          <w:highlight w:val="white"/>
-        </w:rPr>
-      </w:pPr>
-      <w:r>
-        <w:rPr>
-          <w:highlight w:val="white"/>
-        </w:rPr>
-        <w:t xml:space="preserve">Please note that these instructions are under development. Please inform </w:t>
-      </w:r>
-      <w:hyperlink r:id="rId7" w:history="1">
-        <w:r>
-          <w:rPr>
-            <w:rStyle w:val="Hyperlink"/>
-            <w:rFonts w:asciiTheme="minorHAnsi" w:hAnsiTheme="minorHAnsi" w:cstheme="minorBidi"/>
-            <w:b/>
-            <w:i/>
-            <w:color w:val="auto"/>
-            <w:highlight w:val="white"/>
-          </w:rPr>
-          <w:t>Jon.fowler@orasi.com</w:t>
-        </w:r>
-      </w:hyperlink>
-      <w:r>
-        <w:rPr>
-          <w:highlight w:val="white"/>
-        </w:rPr>
-        <w:t xml:space="preserve"> and </w:t>
-      </w:r>
-      <w:hyperlink r:id="rId8" w:history="1">
-        <w:r>
-          <w:rPr>
-            <w:rStyle w:val="Hyperlink"/>
-            <w:rFonts w:asciiTheme="minorHAnsi" w:hAnsiTheme="minorHAnsi" w:cstheme="minorBidi"/>
-            <w:b/>
-            <w:i/>
-            <w:color w:val="auto"/>
-            <w:highlight w:val="white"/>
-          </w:rPr>
-          <w:t>David.Guimbellot@orasi.com</w:t>
-        </w:r>
-      </w:hyperlink>
-      <w:r>
-        <w:rPr>
-          <w:highlight w:val="white"/>
-        </w:rPr>
-        <w:t xml:space="preserve"> if you have any suggestions for improvement.</w:t>
-      </w:r>
-    </w:p>
-    <w:p>
-      <w:pPr>
         <w:pStyle w:val="Heading1"/>
         <w:rPr>
           <w:sz w:val="22"/>
@@ -244,31 +193,14 @@
         </w:rPr>
         <w:t xml:space="preserve">from </w:t>
       </w:r>
-      <w:commentRangeStart w:id="0"/>
-      <w:r>
-        <w:rPr>
-          <w:rFonts w:asciiTheme="minorHAnsi" w:hAnsiTheme="minorHAnsi" w:cs="Consolas"/>
-          <w:sz w:val="19"/>
-          <w:szCs w:val="19"/>
-          <w:highlight w:val="white"/>
-        </w:rPr>
-        <w:t>xxxx</w:t>
-      </w:r>
-      <w:commentRangeEnd w:id="0"/>
-      <w:r>
-        <w:rPr>
-          <w:rStyle w:val="CommentReference"/>
-        </w:rPr>
-        <w:commentReference w:id="0"/>
-      </w:r>
-      <w:r>
-        <w:rPr>
-          <w:rFonts w:asciiTheme="minorHAnsi" w:hAnsiTheme="minorHAnsi" w:cs="Consolas"/>
-          <w:sz w:val="19"/>
-          <w:szCs w:val="19"/>
-          <w:highlight w:val="white"/>
-        </w:rPr>
-        <w:t>.</w:t>
+      <w:r>
+        <w:rPr>
+          <w:rFonts w:asciiTheme="minorHAnsi" w:hAnsiTheme="minorHAnsi" w:cs="Consolas"/>
+          <w:sz w:val="19"/>
+          <w:szCs w:val="19"/>
+          <w:highlight w:val="white"/>
+        </w:rPr>
+        <w:t>https://optic.codeplex.com</w:t>
       </w:r>
     </w:p>
     <w:p>
@@ -872,7 +804,7 @@
           <w:highlight w:val="white"/>
         </w:rPr>
       </w:pPr>
-      <w:hyperlink r:id="rId11" w:history="1">
+      <w:hyperlink r:id="rId7" w:history="1">
         <w:r>
           <w:rPr>
             <w:rStyle w:val="Hyperlink"/>
@@ -896,7 +828,7 @@
           <w:highlight w:val="white"/>
         </w:rPr>
       </w:pPr>
-      <w:hyperlink r:id="rId12" w:history="1">
+      <w:hyperlink r:id="rId8" w:history="1">
         <w:r>
           <w:rPr>
             <w:rStyle w:val="Hyperlink"/>
@@ -1138,6 +1070,7 @@
         <w:rPr>
           <w:highlight w:val="white"/>
         </w:rPr>
+        <w:lastRenderedPageBreak/>
         <w:t>Write</w:t>
       </w:r>
     </w:p>
@@ -1184,13 +1117,7 @@
         </w:rPr>
       </w:pPr>
       <w:r>
-        <w:t>ResetCounter(</w:t>
-      </w:r>
-      <w:r>
-        <w:t>counter path, value</w:t>
-      </w:r>
-      <w:r>
-        <w:t>)</w:t>
+        <w:t>ResetCounter(counter path, value)</w:t>
       </w:r>
     </w:p>
     <w:p>
@@ -1300,19 +1227,7 @@
         <w:rPr>
           <w:highlight w:val="white"/>
         </w:rPr>
-        <w:t xml:space="preserve">The following method </w:t>
-      </w:r>
-      <w:r>
-        <w:rPr>
-          <w:highlight w:val="white"/>
-        </w:rPr>
-        <w:t>reads</w:t>
-      </w:r>
-      <w:r>
-        <w:rPr>
-          <w:highlight w:val="white"/>
-        </w:rPr>
-        <w:t xml:space="preserve"> performance counters:</w:t>
+        <w:t>The following method reads performance counters:</w:t>
       </w:r>
     </w:p>
     <w:p>
@@ -2358,17 +2273,7 @@
           <w:szCs w:val="19"/>
           <w:highlight w:val="white"/>
         </w:rPr>
-        <w:t>\\</w:t>
-      </w:r>
-      <w:r>
-        <w:rPr>
-          <w:rFonts w:ascii="Courier New" w:hAnsi="Courier New" w:cs="Courier New"/>
-          <w:color w:val="000000"/>
-          <w:sz w:val="16"/>
-          <w:szCs w:val="19"/>
-          <w:highlight w:val="white"/>
-        </w:rPr>
-        <w:t>Rate/Sec</w:t>
+        <w:t>\\Rate/Sec</w:t>
       </w:r>
       <w:r>
         <w:rPr>
@@ -2705,8 +2610,6 @@
           <w:highlight w:val="white"/>
         </w:rPr>
       </w:pPr>
-      <w:bookmarkStart w:id="1" w:name="_GoBack"/>
-      <w:bookmarkEnd w:id="1"/>
       <w:r>
         <w:rPr>
           <w:rFonts w:ascii="Courier New" w:hAnsi="Courier New" w:cs="Courier New"/>
@@ -3214,7 +3117,7 @@
         </w:rPr>
         <w:t>You can use the Windows Dependency Walker (</w:t>
       </w:r>
-      <w:hyperlink r:id="rId13" w:history="1">
+      <w:hyperlink r:id="rId9" w:history="1">
         <w:r>
           <w:rPr>
             <w:rStyle w:val="Hyperlink"/>
@@ -3353,27 +3256,7 @@
         <w:rPr>
           <w:highlight w:val="white"/>
         </w:rPr>
-        <w:t xml:space="preserve"> will install the machine agent with the </w:t>
-      </w:r>
-      <w:commentRangeStart w:id="2"/>
-      <w:r>
-        <w:rPr>
-          <w:highlight w:val="white"/>
-        </w:rPr>
-        <w:t>controller</w:t>
-      </w:r>
-      <w:commentRangeEnd w:id="2"/>
-      <w:r>
-        <w:rPr>
-          <w:rStyle w:val="CommentReference"/>
-        </w:rPr>
-        <w:commentReference w:id="2"/>
-      </w:r>
-      <w:r>
-        <w:rPr>
-          <w:highlight w:val="white"/>
-        </w:rPr>
-        <w:t xml:space="preserve">. </w:t>
+        <w:t xml:space="preserve"> will install the machine agent with the controller. </w:t>
       </w:r>
     </w:p>
     <w:p>
@@ -3415,25 +3298,10 @@
           <w:szCs w:val="19"/>
           <w:highlight w:val="white"/>
         </w:rPr>
-        <w:t xml:space="preserve">e Agent by using the </w:t>
-      </w:r>
-      <w:commentRangeStart w:id="3"/>
-      <w:r>
-        <w:rPr>
-          <w:rFonts w:asciiTheme="minorHAnsi" w:hAnsiTheme="minorHAnsi" w:cs="Consolas"/>
-          <w:sz w:val="19"/>
-          <w:szCs w:val="19"/>
-          <w:highlight w:val="white"/>
-        </w:rPr>
-        <w:t>dotNetAgentSetup64</w:t>
-      </w:r>
-      <w:commentRangeEnd w:id="3"/>
-      <w:r>
-        <w:rPr>
-          <w:rStyle w:val="CommentReference"/>
-        </w:rPr>
-        <w:commentReference w:id="3"/>
-      </w:r>
+        <w:t>e Agent by using the dotNetAgentSetup64</w:t>
+      </w:r>
+      <w:bookmarkStart w:id="0" w:name="_GoBack"/>
+      <w:bookmarkEnd w:id="0"/>
       <w:r>
         <w:rPr>
           <w:rFonts w:asciiTheme="minorHAnsi" w:hAnsiTheme="minorHAnsi" w:cs="Consolas"/>
@@ -3460,7 +3328,7 @@
           <w:highlight w:val="white"/>
         </w:rPr>
       </w:pPr>
-      <w:hyperlink r:id="rId14" w:history="1">
+      <w:hyperlink r:id="rId10" w:history="1">
         <w:r>
           <w:rPr>
             <w:rStyle w:val="Hyperlink"/>
@@ -3643,7 +3511,7 @@
           <w:highlight w:val="white"/>
         </w:rPr>
       </w:pPr>
-      <w:hyperlink r:id="rId15" w:history="1">
+      <w:hyperlink r:id="rId11" w:history="1">
         <w:r>
           <w:rPr>
             <w:rStyle w:val="Hyperlink"/>
@@ -3885,7 +3753,6 @@
           <w:szCs w:val="19"/>
           <w:highlight w:val="white"/>
         </w:rPr>
-        <w:lastRenderedPageBreak/>
         <w:t>      &lt;perf-counter cat="LoadRunner" name="Rate/Sec" instance="MyTransactionName" /&gt;</w:t>
       </w:r>
     </w:p>
@@ -4036,6 +3903,7 @@
         <w:rPr>
           <w:highlight w:val="white"/>
         </w:rPr>
+        <w:lastRenderedPageBreak/>
         <w:t>Validate the Counters in Machine Agent UI</w:t>
       </w:r>
     </w:p>
@@ -5121,7 +4989,7 @@
     <w:p/>
     <w:p/>
     <w:sectPr>
-      <w:footerReference w:type="default" r:id="rId16"/>
+      <w:footerReference w:type="default" r:id="rId12"/>
       <w:pgSz w:w="12240" w:h="15840"/>
       <w:pgMar w:top="720" w:right="720" w:bottom="720" w:left="720" w:header="720" w:footer="720" w:gutter="0"/>
       <w:cols w:space="720"/>
@@ -5129,67 +4997,6 @@
     </w:sectPr>
   </w:body>
 </w:document>
-</file>
-
-<file path=word/comments.xml><?xml version="1.0" encoding="utf-8"?>
-<w:comments xmlns:wpc="http://schemas.microsoft.com/office/word/2010/wordprocessingCanvas" xmlns:mc="http://schemas.openxmlformats.org/markup-compatibility/2006" xmlns:o="urn:schemas-microsoft-com:office:office" xmlns:r="http://schemas.openxmlformats.org/officeDocument/2006/relationships" xmlns:m="http://schemas.openxmlformats.org/officeDocument/2006/math" xmlns:v="urn:schemas-microsoft-com:vml" xmlns:wp14="http://schemas.microsoft.com/office/word/2010/wordprocessingDrawing" xmlns:wp="http://schemas.openxmlformats.org/drawingml/2006/wordprocessingDrawing" xmlns:w10="urn:schemas-microsoft-com:office:word" xmlns:w="http://schemas.openxmlformats.org/wordprocessingml/2006/main" xmlns:w14="http://schemas.microsoft.com/office/word/2010/wordml" xmlns:w15="http://schemas.microsoft.com/office/word/2012/wordml" xmlns:wpg="http://schemas.microsoft.com/office/word/2010/wordprocessingGroup" xmlns:wpi="http://schemas.microsoft.com/office/word/2010/wordprocessingInk" xmlns:wne="http://schemas.microsoft.com/office/word/2006/wordml" xmlns:wps="http://schemas.microsoft.com/office/word/2010/wordprocessingShape" mc:Ignorable="w14 w15 wp14">
-  <w:comment w:id="0" w:author="David Guimbellot" w:date="2015-03-06T10:48:00Z" w:initials="DG">
-    <w:p>
-      <w:pPr>
-        <w:pStyle w:val="CommentText"/>
-      </w:pPr>
-      <w:r>
-        <w:rPr>
-          <w:rStyle w:val="CommentReference"/>
-        </w:rPr>
-        <w:annotationRef/>
-      </w:r>
-      <w:r>
-        <w:t>Is there a public place for this yet?</w:t>
-      </w:r>
-    </w:p>
-  </w:comment>
-  <w:comment w:id="2" w:author="David Guimbellot" w:date="2015-03-06T11:15:00Z" w:initials="DG">
-    <w:p>
-      <w:pPr>
-        <w:pStyle w:val="CommentText"/>
-      </w:pPr>
-      <w:r>
-        <w:rPr>
-          <w:rStyle w:val="CommentReference"/>
-        </w:rPr>
-        <w:annotationRef/>
-      </w:r>
-      <w:r>
-        <w:t>Is this on the LR box? Or the Appdynamics central machine??</w:t>
-      </w:r>
-    </w:p>
-  </w:comment>
-  <w:comment w:id="3" w:author="David Guimbellot" w:date="2015-03-06T11:14:00Z" w:initials="DG">
-    <w:p>
-      <w:pPr>
-        <w:pStyle w:val="CommentText"/>
-      </w:pPr>
-      <w:r>
-        <w:rPr>
-          <w:rStyle w:val="CommentReference"/>
-        </w:rPr>
-        <w:annotationRef/>
-      </w:r>
-      <w:r>
-        <w:t>Where is it?</w:t>
-      </w:r>
-    </w:p>
-  </w:comment>
-</w:comments>
-</file>
-
-<file path=word/commentsExtended.xml><?xml version="1.0" encoding="utf-8"?>
-<w15:commentsEx xmlns:wpc="http://schemas.microsoft.com/office/word/2010/wordprocessingCanvas" xmlns:mc="http://schemas.openxmlformats.org/markup-compatibility/2006" xmlns:o="urn:schemas-microsoft-com:office:office" xmlns:r="http://schemas.openxmlformats.org/officeDocument/2006/relationships" xmlns:m="http://schemas.openxmlformats.org/officeDocument/2006/math" xmlns:v="urn:schemas-microsoft-com:vml" xmlns:wp14="http://schemas.microsoft.com/office/word/2010/wordprocessingDrawing" xmlns:wp="http://schemas.openxmlformats.org/drawingml/2006/wordprocessingDrawing" xmlns:w10="urn:schemas-microsoft-com:office:word" xmlns:w="http://schemas.openxmlformats.org/wordprocessingml/2006/main" xmlns:w14="http://schemas.microsoft.com/office/word/2010/wordml" xmlns:w15="http://schemas.microsoft.com/office/word/2012/wordml" xmlns:wpg="http://schemas.microsoft.com/office/word/2010/wordprocessingGroup" xmlns:wpi="http://schemas.microsoft.com/office/word/2010/wordprocessingInk" xmlns:wne="http://schemas.microsoft.com/office/word/2006/wordml" xmlns:wps="http://schemas.microsoft.com/office/word/2010/wordprocessingShape" mc:Ignorable="w14 w15 wp14">
-  <w15:commentEx w15:paraId="33932527" w15:done="0"/>
-  <w15:commentEx w15:paraId="2F051945" w15:done="0"/>
-  <w15:commentEx w15:paraId="71A72635" w15:done="0"/>
-</w15:commentsEx>
 </file>
 
 <file path=word/endnotes.xml><?xml version="1.0" encoding="utf-8"?>
@@ -5245,7 +5052,7 @@
           <w:rPr>
             <w:noProof/>
           </w:rPr>
-          <w:t>3</w:t>
+          <w:t>4</w:t>
         </w:r>
         <w:r>
           <w:rPr>
@@ -7343,14 +7150,6 @@
     <w:abstractNumId w:val="3"/>
   </w:num>
 </w:numbering>
-</file>
-
-<file path=word/people.xml><?xml version="1.0" encoding="utf-8"?>
-<w15:people xmlns:wpc="http://schemas.microsoft.com/office/word/2010/wordprocessingCanvas" xmlns:mc="http://schemas.openxmlformats.org/markup-compatibility/2006" xmlns:o="urn:schemas-microsoft-com:office:office" xmlns:r="http://schemas.openxmlformats.org/officeDocument/2006/relationships" xmlns:m="http://schemas.openxmlformats.org/officeDocument/2006/math" xmlns:v="urn:schemas-microsoft-com:vml" xmlns:wp14="http://schemas.microsoft.com/office/word/2010/wordprocessingDrawing" xmlns:wp="http://schemas.openxmlformats.org/drawingml/2006/wordprocessingDrawing" xmlns:w10="urn:schemas-microsoft-com:office:word" xmlns:w="http://schemas.openxmlformats.org/wordprocessingml/2006/main" xmlns:w14="http://schemas.microsoft.com/office/word/2010/wordml" xmlns:w15="http://schemas.microsoft.com/office/word/2012/wordml" xmlns:wpg="http://schemas.microsoft.com/office/word/2010/wordprocessingGroup" xmlns:wpi="http://schemas.microsoft.com/office/word/2010/wordprocessingInk" xmlns:wne="http://schemas.microsoft.com/office/word/2006/wordml" xmlns:wps="http://schemas.microsoft.com/office/word/2010/wordprocessingShape" mc:Ignorable="w14 w15 wp14">
-  <w15:person w15:author="David Guimbellot">
-    <w15:presenceInfo w15:providerId="Windows Live" w15:userId="bae682d966a8da00"/>
-  </w15:person>
-</w15:people>
 </file>
 
 <file path=word/styles.xml><?xml version="1.0" encoding="utf-8"?>

</xml_diff>

<commit_message>
Updated files missed on last checkin
</commit_message>
<xml_diff>
--- a/Docs/Optic Documentation.docx
+++ b/Docs/Optic Documentation.docx
@@ -37,12 +37,6 @@
         </w:rPr>
         <w:t>OPTIC</w:t>
       </w:r>
-      <w:r>
-        <w:rPr>
-          <w:highlight w:val="white"/>
-        </w:rPr>
-        <w:t xml:space="preserve"> on LR</w:t>
-      </w:r>
     </w:p>
     <w:p>
       <w:pPr>
@@ -79,7 +73,33 @@
         <w:rPr>
           <w:highlight w:val="white"/>
         </w:rPr>
-        <w:t xml:space="preserve"> binaries onto the systems which will run the scripts for load generation. These binaries will enable the scripts to communicate with the Windows OS native performance monitoring on the local computer.</w:t>
+        <w:t xml:space="preserve"> binaries onto the systems which will run the scripts for</w:t>
+      </w:r>
+      <w:r>
+        <w:rPr>
+          <w:highlight w:val="white"/>
+        </w:rPr>
+        <w:t xml:space="preserve"> </w:t>
+      </w:r>
+      <w:proofErr w:type="spellStart"/>
+      <w:r>
+        <w:rPr>
+          <w:highlight w:val="white"/>
+        </w:rPr>
+        <w:t>VuGen</w:t>
+      </w:r>
+      <w:proofErr w:type="spellEnd"/>
+      <w:r>
+        <w:rPr>
+          <w:highlight w:val="white"/>
+        </w:rPr>
+        <w:t xml:space="preserve"> development or</w:t>
+      </w:r>
+      <w:r>
+        <w:rPr>
+          <w:highlight w:val="white"/>
+        </w:rPr>
+        <w:t xml:space="preserve"> load generation. The binaries will enable the scripts to communicate with the Windows OS native performance monitoring on the local computer.</w:t>
       </w:r>
       <w:r>
         <w:rPr>
@@ -119,7 +139,19 @@
         <w:rPr>
           <w:highlight w:val="white"/>
         </w:rPr>
-        <w:t xml:space="preserve"> for testing and a Load Generator for execution during run time.</w:t>
+        <w:t xml:space="preserve"> for </w:t>
+      </w:r>
+      <w:r>
+        <w:rPr>
+          <w:highlight w:val="white"/>
+        </w:rPr>
+        <w:t xml:space="preserve">development and </w:t>
+      </w:r>
+      <w:r>
+        <w:rPr>
+          <w:highlight w:val="white"/>
+        </w:rPr>
+        <w:t>testing and a Load Generator for execution during run time.</w:t>
       </w:r>
     </w:p>
     <w:p>
@@ -134,6 +166,48 @@
           <w:highlight w:val="white"/>
         </w:rPr>
         <w:t>Download Options</w:t>
+      </w:r>
+    </w:p>
+    <w:p>
+      <w:pPr>
+        <w:autoSpaceDE w:val="0"/>
+        <w:autoSpaceDN w:val="0"/>
+        <w:ind w:firstLine="0"/>
+        <w:rPr>
+          <w:highlight w:val="white"/>
+        </w:rPr>
+      </w:pPr>
+      <w:r>
+        <w:rPr>
+          <w:highlight w:val="white"/>
+        </w:rPr>
+        <w:t xml:space="preserve">Optic can either be downloaded as </w:t>
+      </w:r>
+      <w:proofErr w:type="gramStart"/>
+      <w:r>
+        <w:rPr>
+          <w:highlight w:val="white"/>
+        </w:rPr>
+        <w:t>binaries,</w:t>
+      </w:r>
+      <w:proofErr w:type="gramEnd"/>
+      <w:r>
+        <w:rPr>
+          <w:highlight w:val="white"/>
+        </w:rPr>
+        <w:t xml:space="preserve"> or downloaded as source and the binaries can be built</w:t>
+      </w:r>
+      <w:r>
+        <w:rPr>
+          <w:highlight w:val="white"/>
+        </w:rPr>
+        <w:t xml:space="preserve"> in Visual Studio</w:t>
+      </w:r>
+      <w:r>
+        <w:rPr>
+          <w:highlight w:val="white"/>
+        </w:rPr>
+        <w:t>. The following show each method.</w:t>
       </w:r>
     </w:p>
     <w:p>
@@ -240,10 +314,7 @@
         </w:rPr>
       </w:pPr>
       <w:r>
-        <w:rPr>
-          <w:highlight w:val="white"/>
-        </w:rPr>
-        <w:t>DeployOptic.cmd</w:t>
+        <w:t>OpticVuGenAddin.dll</w:t>
       </w:r>
     </w:p>
     <w:p>
@@ -259,6 +330,45 @@
           <w:highlight w:val="white"/>
         </w:rPr>
       </w:pPr>
+      <w:proofErr w:type="spellStart"/>
+      <w:r>
+        <w:t>OpticVuGenAddin.addin</w:t>
+      </w:r>
+      <w:proofErr w:type="spellEnd"/>
+    </w:p>
+    <w:p>
+      <w:pPr>
+        <w:pStyle w:val="ListParagraph"/>
+        <w:numPr>
+          <w:ilvl w:val="0"/>
+          <w:numId w:val="21"/>
+        </w:numPr>
+        <w:autoSpaceDE w:val="0"/>
+        <w:autoSpaceDN w:val="0"/>
+        <w:rPr>
+          <w:highlight w:val="white"/>
+        </w:rPr>
+      </w:pPr>
+      <w:r>
+        <w:rPr>
+          <w:highlight w:val="white"/>
+        </w:rPr>
+        <w:t>DeployOptic.cmd</w:t>
+      </w:r>
+    </w:p>
+    <w:p>
+      <w:pPr>
+        <w:pStyle w:val="ListParagraph"/>
+        <w:numPr>
+          <w:ilvl w:val="0"/>
+          <w:numId w:val="21"/>
+        </w:numPr>
+        <w:autoSpaceDE w:val="0"/>
+        <w:autoSpaceDN w:val="0"/>
+        <w:rPr>
+          <w:highlight w:val="white"/>
+        </w:rPr>
+      </w:pPr>
       <w:r>
         <w:rPr>
           <w:highlight w:val="white"/>
@@ -459,6 +569,12 @@
         <w:rPr>
           <w:highlight w:val="white"/>
         </w:rPr>
+        <w:t xml:space="preserve">Load Generator </w:t>
+      </w:r>
+      <w:r>
+        <w:rPr>
+          <w:highlight w:val="white"/>
+        </w:rPr>
         <w:t>Installation Instructions</w:t>
       </w:r>
     </w:p>
@@ -740,22 +856,22 @@
     </w:p>
     <w:p>
       <w:pPr>
-        <w:pStyle w:val="Heading3"/>
-        <w:rPr>
-          <w:highlight w:val="white"/>
-        </w:rPr>
-      </w:pPr>
-      <w:r>
-        <w:rPr>
-          <w:highlight w:val="white"/>
-        </w:rPr>
-        <w:t>OpticUtil</w:t>
-      </w:r>
-      <w:r>
-        <w:rPr>
-          <w:highlight w:val="white"/>
-        </w:rPr>
-        <w:t>.dll</w:t>
+        <w:pStyle w:val="Heading4"/>
+        <w:rPr>
+          <w:highlight w:val="white"/>
+        </w:rPr>
+      </w:pPr>
+      <w:r>
+        <w:rPr>
+          <w:highlight w:val="white"/>
+        </w:rPr>
+        <w:t xml:space="preserve">Optic.dll </w:t>
+      </w:r>
+      <w:r>
+        <w:rPr>
+          <w:highlight w:val="white"/>
+        </w:rPr>
+        <w:t>Dependencies</w:t>
       </w:r>
     </w:p>
     <w:p>
@@ -769,279 +885,25 @@
         <w:rPr>
           <w:highlight w:val="white"/>
         </w:rPr>
-        <w:t xml:space="preserve">Copy </w:t>
-      </w:r>
-      <w:r>
-        <w:rPr>
-          <w:highlight w:val="white"/>
-        </w:rPr>
-        <w:t>OpticUtil</w:t>
-      </w:r>
-      <w:r>
-        <w:rPr>
-          <w:highlight w:val="white"/>
-        </w:rPr>
-        <w:t xml:space="preserve">.dll to the </w:t>
-      </w:r>
-      <w:r>
-        <w:rPr>
-          <w:highlight w:val="white"/>
-        </w:rPr>
-        <w:t>%</w:t>
-      </w:r>
-      <w:r>
-        <w:t>LG_PATH</w:t>
-      </w:r>
-      <w:r>
-        <w:t>%</w:t>
-      </w:r>
-      <w:r>
-        <w:rPr>
-          <w:highlight w:val="white"/>
-        </w:rPr>
-        <w:t>\bin\</w:t>
-      </w:r>
-      <w:proofErr w:type="spellStart"/>
-      <w:r>
-        <w:rPr>
-          <w:highlight w:val="white"/>
-        </w:rPr>
-        <w:t>OpticUtil</w:t>
-      </w:r>
-      <w:proofErr w:type="spellEnd"/>
-      <w:r>
-        <w:rPr>
-          <w:highlight w:val="white"/>
-        </w:rPr>
-        <w:t xml:space="preserve"> directory</w:t>
-      </w:r>
-    </w:p>
-    <w:p>
-      <w:pPr>
-        <w:pStyle w:val="ListParagraph"/>
-        <w:autoSpaceDE w:val="0"/>
-        <w:autoSpaceDN w:val="0"/>
-        <w:rPr>
-          <w:rFonts w:ascii="Consolas" w:hAnsi="Consolas" w:cs="Consolas"/>
-          <w:color w:val="000000"/>
-          <w:sz w:val="19"/>
-          <w:szCs w:val="19"/>
-          <w:highlight w:val="white"/>
-        </w:rPr>
-      </w:pPr>
-    </w:p>
-    <w:p>
-      <w:pPr>
-        <w:autoSpaceDE w:val="0"/>
-        <w:autoSpaceDN w:val="0"/>
-        <w:rPr>
-          <w:rFonts w:ascii="Consolas" w:hAnsi="Consolas" w:cs="Consolas"/>
-          <w:color w:val="000000"/>
-          <w:sz w:val="19"/>
-          <w:szCs w:val="19"/>
-          <w:highlight w:val="white"/>
-        </w:rPr>
-      </w:pPr>
-      <w:r>
-        <w:rPr>
-          <w:rFonts w:ascii="Consolas" w:hAnsi="Consolas" w:cs="Consolas"/>
-          <w:color w:val="000000"/>
-          <w:sz w:val="19"/>
-          <w:szCs w:val="19"/>
-          <w:highlight w:val="white"/>
-        </w:rPr>
-        <w:t>Example:</w:t>
-      </w:r>
-      <w:r>
-        <w:rPr>
-          <w:rFonts w:ascii="Consolas" w:hAnsi="Consolas" w:cs="Consolas"/>
-          <w:color w:val="000000"/>
-          <w:sz w:val="19"/>
-          <w:szCs w:val="19"/>
-          <w:highlight w:val="white"/>
-        </w:rPr>
-        <w:t xml:space="preserve"> </w:t>
-      </w:r>
-      <w:proofErr w:type="spellStart"/>
-      <w:r>
-        <w:rPr>
-          <w:rFonts w:ascii="Consolas" w:hAnsi="Consolas" w:cs="Consolas"/>
-          <w:color w:val="000000"/>
-          <w:sz w:val="19"/>
-          <w:szCs w:val="19"/>
-          <w:highlight w:val="white"/>
-        </w:rPr>
-        <w:t>VuGen</w:t>
-      </w:r>
-      <w:proofErr w:type="spellEnd"/>
-      <w:r>
-        <w:rPr>
-          <w:rFonts w:ascii="Consolas" w:hAnsi="Consolas" w:cs="Consolas"/>
-          <w:color w:val="000000"/>
-          <w:sz w:val="19"/>
-          <w:szCs w:val="19"/>
-          <w:highlight w:val="white"/>
-        </w:rPr>
-        <w:t xml:space="preserve"> or Load Generator</w:t>
-      </w:r>
-    </w:p>
-    <w:p>
-      <w:pPr>
-        <w:pStyle w:val="ListParagraph"/>
-        <w:numPr>
-          <w:ilvl w:val="0"/>
-          <w:numId w:val="3"/>
-        </w:numPr>
-        <w:autoSpaceDE w:val="0"/>
-        <w:autoSpaceDN w:val="0"/>
-        <w:rPr>
-          <w:rFonts w:ascii="Courier New" w:hAnsi="Courier New" w:cs="Courier New"/>
-          <w:color w:val="000000"/>
-          <w:sz w:val="16"/>
-          <w:szCs w:val="19"/>
-          <w:highlight w:val="white"/>
-        </w:rPr>
-      </w:pPr>
-      <w:proofErr w:type="spellStart"/>
-      <w:r>
-        <w:rPr>
-          <w:rFonts w:ascii="Courier New" w:hAnsi="Courier New" w:cs="Courier New"/>
-          <w:color w:val="000000"/>
-          <w:sz w:val="16"/>
-          <w:szCs w:val="19"/>
-          <w:highlight w:val="white"/>
-        </w:rPr>
-        <w:t>xcopy</w:t>
-      </w:r>
-      <w:proofErr w:type="spellEnd"/>
-      <w:r>
-        <w:rPr>
-          <w:rFonts w:ascii="Courier New" w:hAnsi="Courier New" w:cs="Courier New"/>
-          <w:color w:val="000000"/>
-          <w:sz w:val="16"/>
-          <w:szCs w:val="19"/>
-          <w:highlight w:val="white"/>
-        </w:rPr>
-        <w:t xml:space="preserve"> </w:t>
-      </w:r>
-      <w:r>
-        <w:rPr>
-          <w:rFonts w:ascii="Courier New" w:hAnsi="Courier New" w:cs="Courier New"/>
-          <w:color w:val="000000"/>
-          <w:sz w:val="16"/>
-          <w:szCs w:val="19"/>
-          <w:highlight w:val="white"/>
-        </w:rPr>
-        <w:t>OpticUtil</w:t>
-      </w:r>
-      <w:r>
-        <w:rPr>
-          <w:rFonts w:ascii="Courier New" w:hAnsi="Courier New" w:cs="Courier New"/>
-          <w:color w:val="000000"/>
-          <w:sz w:val="16"/>
-          <w:szCs w:val="19"/>
-          <w:highlight w:val="white"/>
-        </w:rPr>
-        <w:t>.dll</w:t>
-      </w:r>
-      <w:r>
-        <w:rPr>
-          <w:rFonts w:ascii="Courier New" w:hAnsi="Courier New" w:cs="Courier New"/>
-          <w:color w:val="000000"/>
-          <w:sz w:val="16"/>
-          <w:szCs w:val="19"/>
-          <w:highlight w:val="white"/>
-        </w:rPr>
-        <w:t xml:space="preserve"> </w:t>
-      </w:r>
-      <w:r>
-        <w:rPr>
-          <w:rFonts w:ascii="Courier New" w:hAnsi="Courier New" w:cs="Courier New"/>
-          <w:color w:val="000000"/>
-          <w:sz w:val="16"/>
-          <w:szCs w:val="19"/>
-          <w:highlight w:val="white"/>
-        </w:rPr>
-        <w:t>"</w:t>
-      </w:r>
-      <w:r>
-        <w:rPr>
-          <w:rFonts w:ascii="Courier New" w:hAnsi="Courier New" w:cs="Courier New"/>
-          <w:color w:val="000000"/>
-          <w:sz w:val="16"/>
-          <w:szCs w:val="19"/>
-        </w:rPr>
-        <w:t>%LG_PATH%</w:t>
-      </w:r>
-      <w:r>
-        <w:rPr>
-          <w:rFonts w:ascii="Courier New" w:hAnsi="Courier New" w:cs="Courier New"/>
-          <w:color w:val="000000"/>
-          <w:sz w:val="16"/>
-          <w:szCs w:val="19"/>
-          <w:highlight w:val="white"/>
-        </w:rPr>
-        <w:t>\bin\</w:t>
-      </w:r>
-      <w:proofErr w:type="spellStart"/>
-      <w:r>
-        <w:rPr>
-          <w:rFonts w:ascii="Courier New" w:hAnsi="Courier New" w:cs="Courier New"/>
-          <w:color w:val="000000"/>
-          <w:sz w:val="16"/>
-          <w:szCs w:val="19"/>
-          <w:highlight w:val="white"/>
-        </w:rPr>
-        <w:t>OpticUtil</w:t>
-      </w:r>
-      <w:proofErr w:type="spellEnd"/>
-      <w:r>
-        <w:rPr>
-          <w:rFonts w:ascii="Courier New" w:hAnsi="Courier New" w:cs="Courier New"/>
-          <w:color w:val="000000"/>
-          <w:sz w:val="16"/>
-          <w:szCs w:val="19"/>
-          <w:highlight w:val="white"/>
-        </w:rPr>
-        <w:t>\</w:t>
-      </w:r>
-      <w:r>
-        <w:rPr>
-          <w:rFonts w:ascii="Courier New" w:hAnsi="Courier New" w:cs="Courier New"/>
-          <w:color w:val="000000"/>
-          <w:sz w:val="16"/>
-          <w:szCs w:val="19"/>
-          <w:highlight w:val="white"/>
-        </w:rPr>
-        <w:t>"</w:t>
-      </w:r>
-    </w:p>
-    <w:p>
-      <w:pPr>
-        <w:pStyle w:val="Heading3"/>
-        <w:rPr>
-          <w:highlight w:val="white"/>
-        </w:rPr>
-      </w:pPr>
-      <w:r>
-        <w:rPr>
-          <w:highlight w:val="white"/>
-        </w:rPr>
-        <w:t>Dependencies</w:t>
-      </w:r>
-    </w:p>
-    <w:p>
-      <w:pPr>
-        <w:ind w:firstLine="0"/>
-        <w:rPr>
-          <w:highlight w:val="white"/>
-        </w:rPr>
-      </w:pPr>
-      <w:r>
-        <w:rPr>
-          <w:highlight w:val="white"/>
-        </w:rPr>
-        <w:t>The DLL requires the Visual C++ Redistributable Packages for Visual Studio 2013</w:t>
+        <w:t>Optic.dll</w:t>
+      </w:r>
+      <w:r>
+        <w:rPr>
+          <w:highlight w:val="white"/>
+        </w:rPr>
+        <w:t xml:space="preserve"> require</w:t>
+      </w:r>
+      <w:r>
+        <w:rPr>
+          <w:highlight w:val="white"/>
+        </w:rPr>
+        <w:t>s</w:t>
+      </w:r>
+      <w:r>
+        <w:rPr>
+          <w:highlight w:val="white"/>
+        </w:rPr>
+        <w:t xml:space="preserve"> the Visual C++ Redistributable Packages for Visual Studio 2013</w:t>
       </w:r>
     </w:p>
     <w:p>
@@ -1051,12 +913,16 @@
           <w:ilvl w:val="0"/>
           <w:numId w:val="13"/>
         </w:numPr>
+        <w:autoSpaceDE w:val="0"/>
+        <w:autoSpaceDN w:val="0"/>
         <w:rPr>
           <w:rStyle w:val="Hyperlink"/>
-          <w:rFonts w:ascii="Consolas" w:hAnsi="Consolas" w:cs="Consolas"/>
-          <w:sz w:val="19"/>
-          <w:szCs w:val="19"/>
-          <w:highlight w:val="white"/>
+          <w:rFonts w:ascii="Courier New" w:hAnsi="Courier New" w:cs="Courier New"/>
+          <w:color w:val="000000"/>
+          <w:sz w:val="16"/>
+          <w:szCs w:val="19"/>
+          <w:highlight w:val="white"/>
+          <w:u w:val="none"/>
         </w:rPr>
       </w:pPr>
       <w:hyperlink r:id="rId9" w:history="1">
@@ -1079,7 +945,13 @@
           <w:ilvl w:val="0"/>
           <w:numId w:val="13"/>
         </w:numPr>
-        <w:rPr>
+        <w:autoSpaceDE w:val="0"/>
+        <w:autoSpaceDN w:val="0"/>
+        <w:rPr>
+          <w:rFonts w:ascii="Courier New" w:hAnsi="Courier New" w:cs="Courier New"/>
+          <w:color w:val="000000"/>
+          <w:sz w:val="16"/>
+          <w:szCs w:val="19"/>
           <w:highlight w:val="white"/>
         </w:rPr>
       </w:pPr>
@@ -1098,6 +970,1186 @@
     </w:p>
     <w:p>
       <w:pPr>
+        <w:pStyle w:val="Heading3"/>
+        <w:rPr>
+          <w:highlight w:val="white"/>
+        </w:rPr>
+      </w:pPr>
+      <w:r>
+        <w:rPr>
+          <w:highlight w:val="white"/>
+        </w:rPr>
+        <w:lastRenderedPageBreak/>
+        <w:t>OpticUtil</w:t>
+      </w:r>
+      <w:r>
+        <w:rPr>
+          <w:highlight w:val="white"/>
+        </w:rPr>
+        <w:t>.dll</w:t>
+      </w:r>
+    </w:p>
+    <w:p>
+      <w:pPr>
+        <w:ind w:firstLine="0"/>
+        <w:rPr>
+          <w:highlight w:val="white"/>
+        </w:rPr>
+      </w:pPr>
+      <w:r>
+        <w:rPr>
+          <w:highlight w:val="white"/>
+        </w:rPr>
+        <w:t xml:space="preserve">Copy </w:t>
+      </w:r>
+      <w:r>
+        <w:rPr>
+          <w:highlight w:val="white"/>
+        </w:rPr>
+        <w:t>OpticUtil</w:t>
+      </w:r>
+      <w:r>
+        <w:rPr>
+          <w:highlight w:val="white"/>
+        </w:rPr>
+        <w:t xml:space="preserve">.dll to the </w:t>
+      </w:r>
+      <w:r>
+        <w:rPr>
+          <w:highlight w:val="white"/>
+        </w:rPr>
+        <w:t>%</w:t>
+      </w:r>
+      <w:r>
+        <w:t>LG_PATH</w:t>
+      </w:r>
+      <w:r>
+        <w:t>%</w:t>
+      </w:r>
+      <w:r>
+        <w:rPr>
+          <w:highlight w:val="white"/>
+        </w:rPr>
+        <w:t>\bin\</w:t>
+      </w:r>
+      <w:proofErr w:type="spellStart"/>
+      <w:r>
+        <w:rPr>
+          <w:highlight w:val="white"/>
+        </w:rPr>
+        <w:t>OpticUtil</w:t>
+      </w:r>
+      <w:proofErr w:type="spellEnd"/>
+      <w:r>
+        <w:rPr>
+          <w:highlight w:val="white"/>
+        </w:rPr>
+        <w:t xml:space="preserve"> directory</w:t>
+      </w:r>
+    </w:p>
+    <w:p>
+      <w:pPr>
+        <w:pStyle w:val="ListParagraph"/>
+        <w:autoSpaceDE w:val="0"/>
+        <w:autoSpaceDN w:val="0"/>
+        <w:rPr>
+          <w:rFonts w:ascii="Consolas" w:hAnsi="Consolas" w:cs="Consolas"/>
+          <w:color w:val="000000"/>
+          <w:sz w:val="19"/>
+          <w:szCs w:val="19"/>
+          <w:highlight w:val="white"/>
+        </w:rPr>
+      </w:pPr>
+    </w:p>
+    <w:p>
+      <w:pPr>
+        <w:autoSpaceDE w:val="0"/>
+        <w:autoSpaceDN w:val="0"/>
+        <w:rPr>
+          <w:rFonts w:ascii="Consolas" w:hAnsi="Consolas" w:cs="Consolas"/>
+          <w:color w:val="000000"/>
+          <w:sz w:val="19"/>
+          <w:szCs w:val="19"/>
+          <w:highlight w:val="white"/>
+        </w:rPr>
+      </w:pPr>
+      <w:r>
+        <w:rPr>
+          <w:rFonts w:ascii="Consolas" w:hAnsi="Consolas" w:cs="Consolas"/>
+          <w:color w:val="000000"/>
+          <w:sz w:val="19"/>
+          <w:szCs w:val="19"/>
+          <w:highlight w:val="white"/>
+        </w:rPr>
+        <w:t>Example:</w:t>
+      </w:r>
+      <w:r>
+        <w:rPr>
+          <w:rFonts w:ascii="Consolas" w:hAnsi="Consolas" w:cs="Consolas"/>
+          <w:color w:val="000000"/>
+          <w:sz w:val="19"/>
+          <w:szCs w:val="19"/>
+          <w:highlight w:val="white"/>
+        </w:rPr>
+        <w:t xml:space="preserve"> </w:t>
+      </w:r>
+      <w:proofErr w:type="spellStart"/>
+      <w:r>
+        <w:rPr>
+          <w:rFonts w:ascii="Consolas" w:hAnsi="Consolas" w:cs="Consolas"/>
+          <w:color w:val="000000"/>
+          <w:sz w:val="19"/>
+          <w:szCs w:val="19"/>
+          <w:highlight w:val="white"/>
+        </w:rPr>
+        <w:t>VuGen</w:t>
+      </w:r>
+      <w:proofErr w:type="spellEnd"/>
+      <w:r>
+        <w:rPr>
+          <w:rFonts w:ascii="Consolas" w:hAnsi="Consolas" w:cs="Consolas"/>
+          <w:color w:val="000000"/>
+          <w:sz w:val="19"/>
+          <w:szCs w:val="19"/>
+          <w:highlight w:val="white"/>
+        </w:rPr>
+        <w:t xml:space="preserve"> or Load Generator</w:t>
+      </w:r>
+    </w:p>
+    <w:p>
+      <w:pPr>
+        <w:pStyle w:val="ListParagraph"/>
+        <w:numPr>
+          <w:ilvl w:val="0"/>
+          <w:numId w:val="3"/>
+        </w:numPr>
+        <w:autoSpaceDE w:val="0"/>
+        <w:autoSpaceDN w:val="0"/>
+        <w:rPr>
+          <w:rFonts w:ascii="Courier New" w:hAnsi="Courier New" w:cs="Courier New"/>
+          <w:color w:val="000000"/>
+          <w:sz w:val="16"/>
+          <w:szCs w:val="19"/>
+          <w:highlight w:val="white"/>
+        </w:rPr>
+      </w:pPr>
+      <w:proofErr w:type="spellStart"/>
+      <w:r>
+        <w:rPr>
+          <w:rFonts w:ascii="Courier New" w:hAnsi="Courier New" w:cs="Courier New"/>
+          <w:color w:val="000000"/>
+          <w:sz w:val="16"/>
+          <w:szCs w:val="19"/>
+          <w:highlight w:val="white"/>
+        </w:rPr>
+        <w:t>xcopy</w:t>
+      </w:r>
+      <w:proofErr w:type="spellEnd"/>
+      <w:r>
+        <w:rPr>
+          <w:rFonts w:ascii="Courier New" w:hAnsi="Courier New" w:cs="Courier New"/>
+          <w:color w:val="000000"/>
+          <w:sz w:val="16"/>
+          <w:szCs w:val="19"/>
+          <w:highlight w:val="white"/>
+        </w:rPr>
+        <w:t xml:space="preserve"> </w:t>
+      </w:r>
+      <w:r>
+        <w:rPr>
+          <w:rFonts w:ascii="Courier New" w:hAnsi="Courier New" w:cs="Courier New"/>
+          <w:color w:val="000000"/>
+          <w:sz w:val="16"/>
+          <w:szCs w:val="19"/>
+          <w:highlight w:val="white"/>
+        </w:rPr>
+        <w:t>OpticUtil</w:t>
+      </w:r>
+      <w:r>
+        <w:rPr>
+          <w:rFonts w:ascii="Courier New" w:hAnsi="Courier New" w:cs="Courier New"/>
+          <w:color w:val="000000"/>
+          <w:sz w:val="16"/>
+          <w:szCs w:val="19"/>
+          <w:highlight w:val="white"/>
+        </w:rPr>
+        <w:t>.dll</w:t>
+      </w:r>
+      <w:r>
+        <w:rPr>
+          <w:rFonts w:ascii="Courier New" w:hAnsi="Courier New" w:cs="Courier New"/>
+          <w:color w:val="000000"/>
+          <w:sz w:val="16"/>
+          <w:szCs w:val="19"/>
+          <w:highlight w:val="white"/>
+        </w:rPr>
+        <w:t xml:space="preserve"> </w:t>
+      </w:r>
+      <w:r>
+        <w:rPr>
+          <w:rFonts w:ascii="Courier New" w:hAnsi="Courier New" w:cs="Courier New"/>
+          <w:color w:val="000000"/>
+          <w:sz w:val="16"/>
+          <w:szCs w:val="19"/>
+          <w:highlight w:val="white"/>
+        </w:rPr>
+        <w:t>"</w:t>
+      </w:r>
+      <w:r>
+        <w:rPr>
+          <w:rFonts w:ascii="Courier New" w:hAnsi="Courier New" w:cs="Courier New"/>
+          <w:color w:val="000000"/>
+          <w:sz w:val="16"/>
+          <w:szCs w:val="19"/>
+        </w:rPr>
+        <w:t>%LG_PATH%</w:t>
+      </w:r>
+      <w:r>
+        <w:rPr>
+          <w:rFonts w:ascii="Courier New" w:hAnsi="Courier New" w:cs="Courier New"/>
+          <w:color w:val="000000"/>
+          <w:sz w:val="16"/>
+          <w:szCs w:val="19"/>
+          <w:highlight w:val="white"/>
+        </w:rPr>
+        <w:t>\bin\</w:t>
+      </w:r>
+      <w:proofErr w:type="spellStart"/>
+      <w:r>
+        <w:rPr>
+          <w:rFonts w:ascii="Courier New" w:hAnsi="Courier New" w:cs="Courier New"/>
+          <w:color w:val="000000"/>
+          <w:sz w:val="16"/>
+          <w:szCs w:val="19"/>
+          <w:highlight w:val="white"/>
+        </w:rPr>
+        <w:t>OpticUtil</w:t>
+      </w:r>
+      <w:proofErr w:type="spellEnd"/>
+      <w:r>
+        <w:rPr>
+          <w:rFonts w:ascii="Courier New" w:hAnsi="Courier New" w:cs="Courier New"/>
+          <w:color w:val="000000"/>
+          <w:sz w:val="16"/>
+          <w:szCs w:val="19"/>
+          <w:highlight w:val="white"/>
+        </w:rPr>
+        <w:t>\</w:t>
+      </w:r>
+      <w:r>
+        <w:rPr>
+          <w:rFonts w:ascii="Courier New" w:hAnsi="Courier New" w:cs="Courier New"/>
+          <w:color w:val="000000"/>
+          <w:sz w:val="16"/>
+          <w:szCs w:val="19"/>
+          <w:highlight w:val="white"/>
+        </w:rPr>
+        <w:t>"</w:t>
+      </w:r>
+    </w:p>
+    <w:p>
+      <w:pPr>
+        <w:pStyle w:val="Heading2"/>
+        <w:rPr>
+          <w:highlight w:val="white"/>
+        </w:rPr>
+      </w:pPr>
+      <w:proofErr w:type="spellStart"/>
+      <w:proofErr w:type="gramStart"/>
+      <w:r>
+        <w:rPr>
+          <w:highlight w:val="white"/>
+        </w:rPr>
+        <w:t>VuGen</w:t>
+      </w:r>
+      <w:proofErr w:type="spellEnd"/>
+      <w:r>
+        <w:rPr>
+          <w:highlight w:val="white"/>
+        </w:rPr>
+        <w:t xml:space="preserve"> </w:t>
+      </w:r>
+      <w:r>
+        <w:rPr>
+          <w:highlight w:val="white"/>
+        </w:rPr>
+        <w:t xml:space="preserve"> Installation</w:t>
+      </w:r>
+      <w:proofErr w:type="gramEnd"/>
+      <w:r>
+        <w:rPr>
+          <w:highlight w:val="white"/>
+        </w:rPr>
+        <w:t xml:space="preserve"> Instructions</w:t>
+      </w:r>
+    </w:p>
+    <w:p>
+      <w:pPr>
+        <w:ind w:firstLine="0"/>
+        <w:rPr>
+          <w:highlight w:val="white"/>
+        </w:rPr>
+      </w:pPr>
+      <w:r>
+        <w:rPr>
+          <w:highlight w:val="white"/>
+        </w:rPr>
+        <w:t xml:space="preserve">There are two </w:t>
+      </w:r>
+      <w:r>
+        <w:rPr>
+          <w:highlight w:val="white"/>
+        </w:rPr>
+        <w:t>files</w:t>
+      </w:r>
+      <w:r>
+        <w:rPr>
+          <w:highlight w:val="white"/>
+        </w:rPr>
+        <w:t xml:space="preserve"> required as part of the installation process.</w:t>
+      </w:r>
+      <w:r>
+        <w:rPr>
+          <w:highlight w:val="white"/>
+        </w:rPr>
+        <w:t xml:space="preserve"> </w:t>
+      </w:r>
+      <w:r>
+        <w:t>OpticVuGenAddin.dll</w:t>
+      </w:r>
+      <w:r>
+        <w:t xml:space="preserve"> is </w:t>
+      </w:r>
+      <w:r>
+        <w:rPr>
+          <w:highlight w:val="white"/>
+        </w:rPr>
+        <w:t xml:space="preserve">currently built for </w:t>
+      </w:r>
+      <w:proofErr w:type="spellStart"/>
+      <w:r>
+        <w:rPr>
+          <w:highlight w:val="white"/>
+        </w:rPr>
+        <w:t>LoadRunner</w:t>
+      </w:r>
+      <w:proofErr w:type="spellEnd"/>
+      <w:r>
+        <w:rPr>
+          <w:highlight w:val="white"/>
+        </w:rPr>
+        <w:t xml:space="preserve"> 11.52, to use with </w:t>
+      </w:r>
+      <w:proofErr w:type="spellStart"/>
+      <w:r>
+        <w:rPr>
+          <w:highlight w:val="white"/>
+        </w:rPr>
+        <w:t>LoadRunner</w:t>
+      </w:r>
+      <w:proofErr w:type="spellEnd"/>
+      <w:r>
+        <w:rPr>
+          <w:highlight w:val="white"/>
+        </w:rPr>
+        <w:t xml:space="preserve"> 12 it will have to be rebuilt with the correct 12.0 dependency files.</w:t>
+      </w:r>
+      <w:r>
+        <w:rPr>
+          <w:highlight w:val="white"/>
+        </w:rPr>
+        <w:t xml:space="preserve"> The both need to be in the </w:t>
+      </w:r>
+      <w:r>
+        <w:t>"%VUGEN_PATH%\</w:t>
+      </w:r>
+      <w:proofErr w:type="spellStart"/>
+      <w:r>
+        <w:t>Addins</w:t>
+      </w:r>
+      <w:proofErr w:type="spellEnd"/>
+      <w:r>
+        <w:t>\extra\</w:t>
+      </w:r>
+      <w:proofErr w:type="spellStart"/>
+      <w:r>
+        <w:t>OpticVuGenAddin</w:t>
+      </w:r>
+      <w:proofErr w:type="spellEnd"/>
+      <w:r>
+        <w:t>\"</w:t>
+      </w:r>
+      <w:r>
+        <w:t xml:space="preserve"> </w:t>
+      </w:r>
+      <w:r>
+        <w:rPr>
+          <w:highlight w:val="white"/>
+        </w:rPr>
+        <w:t>directory in these specific locations:</w:t>
+      </w:r>
+    </w:p>
+    <w:p>
+      <w:pPr>
+        <w:pStyle w:val="Heading3"/>
+        <w:rPr>
+          <w:highlight w:val="white"/>
+        </w:rPr>
+      </w:pPr>
+      <w:r>
+        <w:t>OpticVuGenAddin.dll</w:t>
+      </w:r>
+    </w:p>
+    <w:p>
+      <w:pPr>
+        <w:ind w:firstLine="0"/>
+        <w:rPr>
+          <w:highlight w:val="white"/>
+        </w:rPr>
+      </w:pPr>
+      <w:r>
+        <w:rPr>
+          <w:highlight w:val="white"/>
+        </w:rPr>
+        <w:t xml:space="preserve">Copy </w:t>
+      </w:r>
+      <w:r>
+        <w:t>OpticVuGenAddin.dll</w:t>
+      </w:r>
+      <w:r>
+        <w:rPr>
+          <w:highlight w:val="white"/>
+        </w:rPr>
+        <w:t xml:space="preserve"> </w:t>
+      </w:r>
+      <w:r>
+        <w:rPr>
+          <w:highlight w:val="white"/>
+        </w:rPr>
+        <w:t xml:space="preserve">to the </w:t>
+      </w:r>
+      <w:r>
+        <w:t>%VUGEN_PATH%\</w:t>
+      </w:r>
+      <w:proofErr w:type="spellStart"/>
+      <w:r>
+        <w:t>Addins</w:t>
+      </w:r>
+      <w:proofErr w:type="spellEnd"/>
+      <w:r>
+        <w:t>\extra\</w:t>
+      </w:r>
+      <w:proofErr w:type="spellStart"/>
+      <w:r>
+        <w:t>OpticVuGenAddin</w:t>
+      </w:r>
+      <w:proofErr w:type="spellEnd"/>
+      <w:r>
+        <w:t>\</w:t>
+      </w:r>
+      <w:r>
+        <w:rPr>
+          <w:highlight w:val="white"/>
+        </w:rPr>
+        <w:t xml:space="preserve"> directory</w:t>
+      </w:r>
+    </w:p>
+    <w:p>
+      <w:pPr>
+        <w:autoSpaceDE w:val="0"/>
+        <w:autoSpaceDN w:val="0"/>
+        <w:ind w:left="360"/>
+        <w:rPr>
+          <w:rFonts w:ascii="Consolas" w:hAnsi="Consolas" w:cs="Consolas"/>
+          <w:color w:val="000000"/>
+          <w:sz w:val="19"/>
+          <w:szCs w:val="19"/>
+          <w:highlight w:val="white"/>
+        </w:rPr>
+      </w:pPr>
+    </w:p>
+    <w:p>
+      <w:pPr>
+        <w:autoSpaceDE w:val="0"/>
+        <w:autoSpaceDN w:val="0"/>
+        <w:rPr>
+          <w:rFonts w:ascii="Consolas" w:hAnsi="Consolas" w:cs="Consolas"/>
+          <w:color w:val="000000"/>
+          <w:sz w:val="19"/>
+          <w:szCs w:val="19"/>
+          <w:highlight w:val="white"/>
+        </w:rPr>
+      </w:pPr>
+      <w:r>
+        <w:rPr>
+          <w:rFonts w:ascii="Consolas" w:hAnsi="Consolas" w:cs="Consolas"/>
+          <w:color w:val="000000"/>
+          <w:sz w:val="19"/>
+          <w:szCs w:val="19"/>
+          <w:highlight w:val="white"/>
+        </w:rPr>
+        <w:t>Example:</w:t>
+      </w:r>
+      <w:r>
+        <w:rPr>
+          <w:rFonts w:ascii="Consolas" w:hAnsi="Consolas" w:cs="Consolas"/>
+          <w:color w:val="000000"/>
+          <w:sz w:val="19"/>
+          <w:szCs w:val="19"/>
+          <w:highlight w:val="white"/>
+        </w:rPr>
+        <w:t xml:space="preserve"> </w:t>
+      </w:r>
+      <w:proofErr w:type="spellStart"/>
+      <w:r>
+        <w:rPr>
+          <w:rFonts w:ascii="Consolas" w:hAnsi="Consolas" w:cs="Consolas"/>
+          <w:color w:val="000000"/>
+          <w:sz w:val="19"/>
+          <w:szCs w:val="19"/>
+          <w:highlight w:val="white"/>
+        </w:rPr>
+        <w:t>VuGen</w:t>
+      </w:r>
+      <w:proofErr w:type="spellEnd"/>
+    </w:p>
+    <w:p>
+      <w:pPr>
+        <w:pStyle w:val="ListParagraph"/>
+        <w:numPr>
+          <w:ilvl w:val="0"/>
+          <w:numId w:val="3"/>
+        </w:numPr>
+        <w:autoSpaceDE w:val="0"/>
+        <w:autoSpaceDN w:val="0"/>
+        <w:rPr>
+          <w:rFonts w:ascii="Courier New" w:hAnsi="Courier New" w:cs="Courier New"/>
+          <w:color w:val="000000"/>
+          <w:sz w:val="16"/>
+          <w:szCs w:val="19"/>
+          <w:highlight w:val="white"/>
+        </w:rPr>
+      </w:pPr>
+      <w:proofErr w:type="spellStart"/>
+      <w:r>
+        <w:rPr>
+          <w:rFonts w:ascii="Courier New" w:hAnsi="Courier New" w:cs="Courier New"/>
+          <w:color w:val="000000"/>
+          <w:sz w:val="16"/>
+          <w:szCs w:val="19"/>
+          <w:highlight w:val="white"/>
+        </w:rPr>
+        <w:t>xcopy</w:t>
+      </w:r>
+      <w:proofErr w:type="spellEnd"/>
+      <w:r>
+        <w:t xml:space="preserve"> </w:t>
+      </w:r>
+      <w:r>
+        <w:rPr>
+          <w:rFonts w:ascii="Courier New" w:hAnsi="Courier New" w:cs="Courier New"/>
+          <w:color w:val="000000"/>
+          <w:sz w:val="16"/>
+          <w:szCs w:val="19"/>
+        </w:rPr>
+        <w:t>OpticVuGenAddin.dll</w:t>
+      </w:r>
+      <w:r>
+        <w:rPr>
+          <w:rFonts w:ascii="Courier New" w:hAnsi="Courier New" w:cs="Courier New"/>
+          <w:color w:val="000000"/>
+          <w:sz w:val="16"/>
+          <w:szCs w:val="19"/>
+          <w:highlight w:val="white"/>
+        </w:rPr>
+        <w:t xml:space="preserve"> </w:t>
+      </w:r>
+      <w:r>
+        <w:rPr>
+          <w:rFonts w:ascii="Courier New" w:hAnsi="Courier New" w:cs="Courier New"/>
+          <w:color w:val="000000"/>
+          <w:sz w:val="16"/>
+          <w:szCs w:val="19"/>
+        </w:rPr>
+        <w:t>%VUGEN_PATH%\</w:t>
+      </w:r>
+      <w:proofErr w:type="spellStart"/>
+      <w:r>
+        <w:rPr>
+          <w:rFonts w:ascii="Courier New" w:hAnsi="Courier New" w:cs="Courier New"/>
+          <w:color w:val="000000"/>
+          <w:sz w:val="16"/>
+          <w:szCs w:val="19"/>
+        </w:rPr>
+        <w:t>Addins</w:t>
+      </w:r>
+      <w:proofErr w:type="spellEnd"/>
+      <w:r>
+        <w:rPr>
+          <w:rFonts w:ascii="Courier New" w:hAnsi="Courier New" w:cs="Courier New"/>
+          <w:color w:val="000000"/>
+          <w:sz w:val="16"/>
+          <w:szCs w:val="19"/>
+        </w:rPr>
+        <w:t>\extra\</w:t>
+      </w:r>
+      <w:proofErr w:type="spellStart"/>
+      <w:r>
+        <w:rPr>
+          <w:rFonts w:ascii="Courier New" w:hAnsi="Courier New" w:cs="Courier New"/>
+          <w:color w:val="000000"/>
+          <w:sz w:val="16"/>
+          <w:szCs w:val="19"/>
+        </w:rPr>
+        <w:t>OpticVuGenAddin</w:t>
+      </w:r>
+      <w:proofErr w:type="spellEnd"/>
+      <w:r>
+        <w:rPr>
+          <w:rFonts w:ascii="Courier New" w:hAnsi="Courier New" w:cs="Courier New"/>
+          <w:color w:val="000000"/>
+          <w:sz w:val="16"/>
+          <w:szCs w:val="19"/>
+        </w:rPr>
+        <w:t>\</w:t>
+      </w:r>
+      <w:r>
+        <w:rPr>
+          <w:rFonts w:ascii="Courier New" w:hAnsi="Courier New" w:cs="Courier New"/>
+          <w:color w:val="000000"/>
+          <w:sz w:val="16"/>
+          <w:szCs w:val="19"/>
+          <w:highlight w:val="white"/>
+        </w:rPr>
+        <w:t>"</w:t>
+      </w:r>
+    </w:p>
+    <w:p>
+      <w:pPr>
+        <w:pStyle w:val="Heading3"/>
+        <w:rPr>
+          <w:highlight w:val="white"/>
+        </w:rPr>
+      </w:pPr>
+      <w:proofErr w:type="spellStart"/>
+      <w:r>
+        <w:t>OpticVuGenAddin.addin</w:t>
+      </w:r>
+      <w:proofErr w:type="spellEnd"/>
+    </w:p>
+    <w:p>
+      <w:pPr>
+        <w:ind w:firstLine="0"/>
+        <w:rPr>
+          <w:highlight w:val="white"/>
+        </w:rPr>
+      </w:pPr>
+      <w:r>
+        <w:rPr>
+          <w:highlight w:val="white"/>
+        </w:rPr>
+        <w:t xml:space="preserve">Copy </w:t>
+      </w:r>
+      <w:proofErr w:type="spellStart"/>
+      <w:r>
+        <w:t>OpticVuGenAddin.</w:t>
+      </w:r>
+      <w:r>
+        <w:t>addin</w:t>
+      </w:r>
+      <w:proofErr w:type="spellEnd"/>
+      <w:r>
+        <w:rPr>
+          <w:highlight w:val="white"/>
+        </w:rPr>
+        <w:t xml:space="preserve"> to the</w:t>
+      </w:r>
+      <w:r>
+        <w:t xml:space="preserve"> </w:t>
+      </w:r>
+      <w:r>
+        <w:t>%VUGEN_PATH%\</w:t>
+      </w:r>
+      <w:proofErr w:type="spellStart"/>
+      <w:r>
+        <w:t>Addins</w:t>
+      </w:r>
+      <w:proofErr w:type="spellEnd"/>
+      <w:r>
+        <w:t>\extra\</w:t>
+      </w:r>
+      <w:proofErr w:type="spellStart"/>
+      <w:r>
+        <w:t>OpticVuGenAddin</w:t>
+      </w:r>
+      <w:proofErr w:type="spellEnd"/>
+      <w:r>
+        <w:t>\</w:t>
+      </w:r>
+      <w:r>
+        <w:t xml:space="preserve"> </w:t>
+      </w:r>
+      <w:r>
+        <w:rPr>
+          <w:highlight w:val="white"/>
+        </w:rPr>
+        <w:t>directory</w:t>
+      </w:r>
+    </w:p>
+    <w:p>
+      <w:pPr>
+        <w:pStyle w:val="ListParagraph"/>
+        <w:autoSpaceDE w:val="0"/>
+        <w:autoSpaceDN w:val="0"/>
+        <w:rPr>
+          <w:rFonts w:ascii="Consolas" w:hAnsi="Consolas" w:cs="Consolas"/>
+          <w:color w:val="000000"/>
+          <w:sz w:val="19"/>
+          <w:szCs w:val="19"/>
+          <w:highlight w:val="white"/>
+        </w:rPr>
+      </w:pPr>
+    </w:p>
+    <w:p>
+      <w:pPr>
+        <w:autoSpaceDE w:val="0"/>
+        <w:autoSpaceDN w:val="0"/>
+        <w:rPr>
+          <w:rFonts w:ascii="Consolas" w:hAnsi="Consolas" w:cs="Consolas"/>
+          <w:color w:val="000000"/>
+          <w:sz w:val="19"/>
+          <w:szCs w:val="19"/>
+          <w:highlight w:val="white"/>
+        </w:rPr>
+      </w:pPr>
+      <w:r>
+        <w:rPr>
+          <w:rFonts w:ascii="Consolas" w:hAnsi="Consolas" w:cs="Consolas"/>
+          <w:color w:val="000000"/>
+          <w:sz w:val="19"/>
+          <w:szCs w:val="19"/>
+          <w:highlight w:val="white"/>
+        </w:rPr>
+        <w:t>Example:</w:t>
+      </w:r>
+      <w:r>
+        <w:rPr>
+          <w:rFonts w:ascii="Consolas" w:hAnsi="Consolas" w:cs="Consolas"/>
+          <w:color w:val="000000"/>
+          <w:sz w:val="19"/>
+          <w:szCs w:val="19"/>
+          <w:highlight w:val="white"/>
+        </w:rPr>
+        <w:t xml:space="preserve"> </w:t>
+      </w:r>
+      <w:proofErr w:type="spellStart"/>
+      <w:r>
+        <w:rPr>
+          <w:rFonts w:ascii="Consolas" w:hAnsi="Consolas" w:cs="Consolas"/>
+          <w:color w:val="000000"/>
+          <w:sz w:val="19"/>
+          <w:szCs w:val="19"/>
+          <w:highlight w:val="white"/>
+        </w:rPr>
+        <w:t>VuGen</w:t>
+      </w:r>
+      <w:proofErr w:type="spellEnd"/>
+    </w:p>
+    <w:p>
+      <w:pPr>
+        <w:pStyle w:val="ListParagraph"/>
+        <w:numPr>
+          <w:ilvl w:val="0"/>
+          <w:numId w:val="3"/>
+        </w:numPr>
+        <w:autoSpaceDE w:val="0"/>
+        <w:autoSpaceDN w:val="0"/>
+        <w:rPr>
+          <w:rFonts w:ascii="Courier New" w:hAnsi="Courier New" w:cs="Courier New"/>
+          <w:color w:val="000000"/>
+          <w:sz w:val="16"/>
+          <w:szCs w:val="19"/>
+          <w:highlight w:val="white"/>
+        </w:rPr>
+      </w:pPr>
+      <w:proofErr w:type="spellStart"/>
+      <w:r>
+        <w:rPr>
+          <w:rFonts w:ascii="Courier New" w:hAnsi="Courier New" w:cs="Courier New"/>
+          <w:color w:val="000000"/>
+          <w:sz w:val="16"/>
+          <w:szCs w:val="19"/>
+          <w:highlight w:val="white"/>
+        </w:rPr>
+        <w:t>xcopy</w:t>
+      </w:r>
+      <w:proofErr w:type="spellEnd"/>
+      <w:r>
+        <w:rPr>
+          <w:rFonts w:ascii="Courier New" w:hAnsi="Courier New" w:cs="Courier New"/>
+          <w:color w:val="000000"/>
+          <w:sz w:val="16"/>
+          <w:szCs w:val="19"/>
+          <w:highlight w:val="white"/>
+        </w:rPr>
+        <w:t xml:space="preserve"> </w:t>
+      </w:r>
+      <w:proofErr w:type="spellStart"/>
+      <w:r>
+        <w:rPr>
+          <w:rFonts w:ascii="Courier New" w:hAnsi="Courier New" w:cs="Courier New"/>
+          <w:color w:val="000000"/>
+          <w:sz w:val="16"/>
+          <w:szCs w:val="19"/>
+        </w:rPr>
+        <w:t>OpticVuGenAddin.</w:t>
+      </w:r>
+      <w:r>
+        <w:rPr>
+          <w:rFonts w:ascii="Courier New" w:hAnsi="Courier New" w:cs="Courier New"/>
+          <w:color w:val="000000"/>
+          <w:sz w:val="16"/>
+          <w:szCs w:val="19"/>
+        </w:rPr>
+        <w:t>addin</w:t>
+      </w:r>
+      <w:proofErr w:type="spellEnd"/>
+      <w:r>
+        <w:rPr>
+          <w:rFonts w:ascii="Courier New" w:hAnsi="Courier New" w:cs="Courier New"/>
+          <w:color w:val="000000"/>
+          <w:sz w:val="16"/>
+          <w:szCs w:val="19"/>
+          <w:highlight w:val="white"/>
+        </w:rPr>
+        <w:t xml:space="preserve"> </w:t>
+      </w:r>
+      <w:r>
+        <w:rPr>
+          <w:rFonts w:ascii="Courier New" w:hAnsi="Courier New" w:cs="Courier New"/>
+          <w:color w:val="000000"/>
+          <w:sz w:val="16"/>
+          <w:szCs w:val="19"/>
+          <w:highlight w:val="white"/>
+        </w:rPr>
+        <w:t>"</w:t>
+      </w:r>
+      <w:r>
+        <w:t xml:space="preserve"> </w:t>
+      </w:r>
+      <w:r>
+        <w:rPr>
+          <w:rFonts w:ascii="Courier New" w:hAnsi="Courier New" w:cs="Courier New"/>
+          <w:color w:val="000000"/>
+          <w:sz w:val="16"/>
+          <w:szCs w:val="19"/>
+        </w:rPr>
+        <w:t>%VUGEN_PATH%\</w:t>
+      </w:r>
+      <w:proofErr w:type="spellStart"/>
+      <w:r>
+        <w:rPr>
+          <w:rFonts w:ascii="Courier New" w:hAnsi="Courier New" w:cs="Courier New"/>
+          <w:color w:val="000000"/>
+          <w:sz w:val="16"/>
+          <w:szCs w:val="19"/>
+        </w:rPr>
+        <w:t>Addins</w:t>
+      </w:r>
+      <w:proofErr w:type="spellEnd"/>
+      <w:r>
+        <w:rPr>
+          <w:rFonts w:ascii="Courier New" w:hAnsi="Courier New" w:cs="Courier New"/>
+          <w:color w:val="000000"/>
+          <w:sz w:val="16"/>
+          <w:szCs w:val="19"/>
+        </w:rPr>
+        <w:t>\extra\</w:t>
+      </w:r>
+      <w:proofErr w:type="spellStart"/>
+      <w:r>
+        <w:rPr>
+          <w:rFonts w:ascii="Courier New" w:hAnsi="Courier New" w:cs="Courier New"/>
+          <w:color w:val="000000"/>
+          <w:sz w:val="16"/>
+          <w:szCs w:val="19"/>
+        </w:rPr>
+        <w:t>OpticVuGenAddin</w:t>
+      </w:r>
+      <w:proofErr w:type="spellEnd"/>
+      <w:r>
+        <w:rPr>
+          <w:rFonts w:ascii="Courier New" w:hAnsi="Courier New" w:cs="Courier New"/>
+          <w:color w:val="000000"/>
+          <w:sz w:val="16"/>
+          <w:szCs w:val="19"/>
+        </w:rPr>
+        <w:t>\</w:t>
+      </w:r>
+      <w:r>
+        <w:rPr>
+          <w:rFonts w:ascii="Courier New" w:hAnsi="Courier New" w:cs="Courier New"/>
+          <w:color w:val="000000"/>
+          <w:sz w:val="16"/>
+          <w:szCs w:val="19"/>
+          <w:highlight w:val="white"/>
+        </w:rPr>
+        <w:t>"</w:t>
+      </w:r>
+    </w:p>
+    <w:p>
+      <w:pPr>
+        <w:pStyle w:val="Heading3"/>
+        <w:rPr>
+          <w:highlight w:val="white"/>
+        </w:rPr>
+      </w:pPr>
+      <w:r>
+        <w:rPr>
+          <w:highlight w:val="white"/>
+        </w:rPr>
+        <w:t>OpticUtil</w:t>
+      </w:r>
+      <w:r>
+        <w:rPr>
+          <w:highlight w:val="white"/>
+        </w:rPr>
+        <w:t>.dll</w:t>
+      </w:r>
+    </w:p>
+    <w:p>
+      <w:pPr>
+        <w:ind w:firstLine="0"/>
+        <w:rPr>
+          <w:highlight w:val="white"/>
+        </w:rPr>
+      </w:pPr>
+      <w:r>
+        <w:rPr>
+          <w:highlight w:val="white"/>
+        </w:rPr>
+        <w:t xml:space="preserve">Copy </w:t>
+      </w:r>
+      <w:r>
+        <w:rPr>
+          <w:highlight w:val="white"/>
+        </w:rPr>
+        <w:t>OpticUtil</w:t>
+      </w:r>
+      <w:r>
+        <w:rPr>
+          <w:highlight w:val="white"/>
+        </w:rPr>
+        <w:t xml:space="preserve">.dll to the </w:t>
+      </w:r>
+      <w:r>
+        <w:t>%VUGEN_PATH%\</w:t>
+      </w:r>
+      <w:proofErr w:type="spellStart"/>
+      <w:r>
+        <w:t>Addins</w:t>
+      </w:r>
+      <w:proofErr w:type="spellEnd"/>
+      <w:r>
+        <w:t>\extra\</w:t>
+      </w:r>
+      <w:proofErr w:type="spellStart"/>
+      <w:r>
+        <w:t>OpticVuGenAddin</w:t>
+      </w:r>
+      <w:proofErr w:type="spellEnd"/>
+      <w:r>
+        <w:t>\</w:t>
+      </w:r>
+      <w:r>
+        <w:t xml:space="preserve"> </w:t>
+      </w:r>
+      <w:r>
+        <w:rPr>
+          <w:highlight w:val="white"/>
+        </w:rPr>
+        <w:t>directory</w:t>
+      </w:r>
+    </w:p>
+    <w:p>
+      <w:pPr>
+        <w:pStyle w:val="ListParagraph"/>
+        <w:autoSpaceDE w:val="0"/>
+        <w:autoSpaceDN w:val="0"/>
+        <w:rPr>
+          <w:rFonts w:ascii="Consolas" w:hAnsi="Consolas" w:cs="Consolas"/>
+          <w:color w:val="000000"/>
+          <w:sz w:val="19"/>
+          <w:szCs w:val="19"/>
+          <w:highlight w:val="white"/>
+        </w:rPr>
+      </w:pPr>
+    </w:p>
+    <w:p>
+      <w:pPr>
+        <w:autoSpaceDE w:val="0"/>
+        <w:autoSpaceDN w:val="0"/>
+        <w:rPr>
+          <w:rFonts w:ascii="Consolas" w:hAnsi="Consolas" w:cs="Consolas"/>
+          <w:color w:val="000000"/>
+          <w:sz w:val="19"/>
+          <w:szCs w:val="19"/>
+          <w:highlight w:val="white"/>
+        </w:rPr>
+      </w:pPr>
+      <w:r>
+        <w:rPr>
+          <w:rFonts w:ascii="Consolas" w:hAnsi="Consolas" w:cs="Consolas"/>
+          <w:color w:val="000000"/>
+          <w:sz w:val="19"/>
+          <w:szCs w:val="19"/>
+          <w:highlight w:val="white"/>
+        </w:rPr>
+        <w:t>Example:</w:t>
+      </w:r>
+      <w:r>
+        <w:rPr>
+          <w:rFonts w:ascii="Consolas" w:hAnsi="Consolas" w:cs="Consolas"/>
+          <w:color w:val="000000"/>
+          <w:sz w:val="19"/>
+          <w:szCs w:val="19"/>
+          <w:highlight w:val="white"/>
+        </w:rPr>
+        <w:t xml:space="preserve"> </w:t>
+      </w:r>
+      <w:proofErr w:type="spellStart"/>
+      <w:r>
+        <w:rPr>
+          <w:rFonts w:ascii="Consolas" w:hAnsi="Consolas" w:cs="Consolas"/>
+          <w:color w:val="000000"/>
+          <w:sz w:val="19"/>
+          <w:szCs w:val="19"/>
+          <w:highlight w:val="white"/>
+        </w:rPr>
+        <w:t>VuGen</w:t>
+      </w:r>
+      <w:proofErr w:type="spellEnd"/>
+      <w:r>
+        <w:rPr>
+          <w:rFonts w:ascii="Consolas" w:hAnsi="Consolas" w:cs="Consolas"/>
+          <w:color w:val="000000"/>
+          <w:sz w:val="19"/>
+          <w:szCs w:val="19"/>
+          <w:highlight w:val="white"/>
+        </w:rPr>
+        <w:t xml:space="preserve"> or Load Generator</w:t>
+      </w:r>
+    </w:p>
+    <w:p>
+      <w:pPr>
+        <w:pStyle w:val="ListParagraph"/>
+        <w:numPr>
+          <w:ilvl w:val="0"/>
+          <w:numId w:val="3"/>
+        </w:numPr>
+        <w:autoSpaceDE w:val="0"/>
+        <w:autoSpaceDN w:val="0"/>
+        <w:rPr>
+          <w:rFonts w:ascii="Courier New" w:hAnsi="Courier New" w:cs="Courier New"/>
+          <w:color w:val="000000"/>
+          <w:sz w:val="16"/>
+          <w:szCs w:val="19"/>
+          <w:highlight w:val="white"/>
+        </w:rPr>
+      </w:pPr>
+      <w:proofErr w:type="spellStart"/>
+      <w:r>
+        <w:rPr>
+          <w:rFonts w:ascii="Courier New" w:hAnsi="Courier New" w:cs="Courier New"/>
+          <w:color w:val="000000"/>
+          <w:sz w:val="16"/>
+          <w:szCs w:val="19"/>
+          <w:highlight w:val="white"/>
+        </w:rPr>
+        <w:t>xcopy</w:t>
+      </w:r>
+      <w:proofErr w:type="spellEnd"/>
+      <w:r>
+        <w:rPr>
+          <w:rFonts w:ascii="Courier New" w:hAnsi="Courier New" w:cs="Courier New"/>
+          <w:color w:val="000000"/>
+          <w:sz w:val="16"/>
+          <w:szCs w:val="19"/>
+          <w:highlight w:val="white"/>
+        </w:rPr>
+        <w:t xml:space="preserve"> </w:t>
+      </w:r>
+      <w:r>
+        <w:rPr>
+          <w:rFonts w:ascii="Courier New" w:hAnsi="Courier New" w:cs="Courier New"/>
+          <w:color w:val="000000"/>
+          <w:sz w:val="16"/>
+          <w:szCs w:val="19"/>
+          <w:highlight w:val="white"/>
+        </w:rPr>
+        <w:t xml:space="preserve">OpticUtil.dll </w:t>
+      </w:r>
+      <w:r>
+        <w:rPr>
+          <w:rFonts w:ascii="Courier New" w:hAnsi="Courier New" w:cs="Courier New"/>
+          <w:color w:val="000000"/>
+          <w:sz w:val="16"/>
+          <w:szCs w:val="19"/>
+        </w:rPr>
+        <w:t>%VUGEN_PATH%\</w:t>
+      </w:r>
+      <w:proofErr w:type="spellStart"/>
+      <w:r>
+        <w:rPr>
+          <w:rFonts w:ascii="Courier New" w:hAnsi="Courier New" w:cs="Courier New"/>
+          <w:color w:val="000000"/>
+          <w:sz w:val="16"/>
+          <w:szCs w:val="19"/>
+        </w:rPr>
+        <w:t>Addins</w:t>
+      </w:r>
+      <w:proofErr w:type="spellEnd"/>
+      <w:r>
+        <w:rPr>
+          <w:rFonts w:ascii="Courier New" w:hAnsi="Courier New" w:cs="Courier New"/>
+          <w:color w:val="000000"/>
+          <w:sz w:val="16"/>
+          <w:szCs w:val="19"/>
+        </w:rPr>
+        <w:t>\extra\</w:t>
+      </w:r>
+      <w:proofErr w:type="spellStart"/>
+      <w:r>
+        <w:rPr>
+          <w:rFonts w:ascii="Courier New" w:hAnsi="Courier New" w:cs="Courier New"/>
+          <w:color w:val="000000"/>
+          <w:sz w:val="16"/>
+          <w:szCs w:val="19"/>
+        </w:rPr>
+        <w:t>OpticVuGenAddin</w:t>
+      </w:r>
+      <w:proofErr w:type="spellEnd"/>
+      <w:r>
+        <w:rPr>
+          <w:rFonts w:ascii="Courier New" w:hAnsi="Courier New" w:cs="Courier New"/>
+          <w:color w:val="000000"/>
+          <w:sz w:val="16"/>
+          <w:szCs w:val="19"/>
+        </w:rPr>
+        <w:t>\</w:t>
+      </w:r>
+      <w:r>
+        <w:rPr>
+          <w:rFonts w:ascii="Courier New" w:hAnsi="Courier New" w:cs="Courier New"/>
+          <w:color w:val="000000"/>
+          <w:sz w:val="16"/>
+          <w:szCs w:val="19"/>
+        </w:rPr>
+        <w:t>”</w:t>
+      </w:r>
+    </w:p>
+    <w:p>
+      <w:pPr>
         <w:pStyle w:val="Heading1"/>
         <w:rPr>
           <w:highlight w:val="white"/>
@@ -1465,6 +2517,7 @@
         <w:rPr>
           <w:highlight w:val="white"/>
         </w:rPr>
+        <w:lastRenderedPageBreak/>
         <w:t>Read</w:t>
       </w:r>
       <w:r>
@@ -1552,8 +2605,6 @@
           <w:highlight w:val="white"/>
         </w:rPr>
       </w:pPr>
-      <w:bookmarkStart w:id="0" w:name="_GoBack"/>
-      <w:bookmarkEnd w:id="0"/>
       <w:r>
         <w:rPr>
           <w:highlight w:val="white"/>
@@ -2355,1375 +3406,1303 @@
           <w:sz w:val="16"/>
           <w:szCs w:val="19"/>
         </w:rPr>
+        <w:t>//Optionally read a counter</w:t>
+      </w:r>
+    </w:p>
+    <w:p>
+      <w:pPr>
+        <w:autoSpaceDE w:val="0"/>
+        <w:autoSpaceDN w:val="0"/>
+        <w:ind w:left="720" w:firstLine="720"/>
+        <w:rPr>
+          <w:rFonts w:ascii="Courier New" w:hAnsi="Courier New" w:cs="Courier New"/>
+          <w:color w:val="000000"/>
+          <w:sz w:val="16"/>
+          <w:szCs w:val="19"/>
+        </w:rPr>
+      </w:pPr>
+      <w:proofErr w:type="spellStart"/>
+      <w:proofErr w:type="gramStart"/>
+      <w:r>
+        <w:rPr>
+          <w:rFonts w:ascii="Courier New" w:hAnsi="Courier New" w:cs="Courier New"/>
+          <w:color w:val="000000"/>
+          <w:sz w:val="16"/>
+          <w:szCs w:val="19"/>
+        </w:rPr>
+        <w:t>counterValue</w:t>
+      </w:r>
+      <w:proofErr w:type="spellEnd"/>
+      <w:proofErr w:type="gramEnd"/>
+      <w:r>
+        <w:rPr>
+          <w:rFonts w:ascii="Courier New" w:hAnsi="Courier New" w:cs="Courier New"/>
+          <w:color w:val="000000"/>
+          <w:sz w:val="16"/>
+          <w:szCs w:val="19"/>
+        </w:rPr>
+        <w:t xml:space="preserve"> = </w:t>
+      </w:r>
+      <w:proofErr w:type="spellStart"/>
+      <w:r>
+        <w:rPr>
+          <w:rFonts w:ascii="Courier New" w:hAnsi="Courier New" w:cs="Courier New"/>
+          <w:color w:val="000000"/>
+          <w:sz w:val="16"/>
+          <w:szCs w:val="19"/>
+        </w:rPr>
+        <w:t>GetCounter</w:t>
+      </w:r>
+      <w:proofErr w:type="spellEnd"/>
+      <w:r>
+        <w:rPr>
+          <w:rFonts w:ascii="Courier New" w:hAnsi="Courier New" w:cs="Courier New"/>
+          <w:color w:val="000000"/>
+          <w:sz w:val="16"/>
+          <w:szCs w:val="19"/>
+        </w:rPr>
+        <w:t>("</w:t>
+      </w:r>
+      <w:proofErr w:type="spellStart"/>
+      <w:r>
+        <w:rPr>
+          <w:rFonts w:ascii="Courier New" w:hAnsi="Courier New" w:cs="Courier New"/>
+          <w:color w:val="000000"/>
+          <w:sz w:val="16"/>
+          <w:szCs w:val="19"/>
+          <w:highlight w:val="white"/>
+        </w:rPr>
+        <w:t>LoadRunner</w:t>
+      </w:r>
+      <w:proofErr w:type="spellEnd"/>
+      <w:r>
+        <w:rPr>
+          <w:rFonts w:ascii="Courier New" w:hAnsi="Courier New" w:cs="Courier New"/>
+          <w:color w:val="000000"/>
+          <w:sz w:val="16"/>
+          <w:szCs w:val="19"/>
+        </w:rPr>
+        <w:t>(</w:t>
+      </w:r>
+      <w:proofErr w:type="spellStart"/>
+      <w:r>
+        <w:rPr>
+          <w:rFonts w:ascii="Courier New" w:hAnsi="Courier New" w:cs="Courier New"/>
+          <w:color w:val="000000"/>
+          <w:sz w:val="16"/>
+          <w:szCs w:val="19"/>
+        </w:rPr>
+        <w:t>VUsers</w:t>
+      </w:r>
+      <w:proofErr w:type="spellEnd"/>
+      <w:r>
+        <w:rPr>
+          <w:rFonts w:ascii="Courier New" w:hAnsi="Courier New" w:cs="Courier New"/>
+          <w:color w:val="000000"/>
+          <w:sz w:val="16"/>
+          <w:szCs w:val="19"/>
+        </w:rPr>
+        <w:t>)\\Count");</w:t>
+      </w:r>
+    </w:p>
+    <w:p>
+      <w:pPr>
+        <w:autoSpaceDE w:val="0"/>
+        <w:autoSpaceDN w:val="0"/>
+        <w:ind w:left="720"/>
+        <w:rPr>
+          <w:rFonts w:ascii="Courier New" w:hAnsi="Courier New" w:cs="Courier New"/>
+          <w:color w:val="000000"/>
+          <w:sz w:val="16"/>
+          <w:szCs w:val="19"/>
+          <w:highlight w:val="white"/>
+        </w:rPr>
+      </w:pPr>
+      <w:r>
+        <w:rPr>
+          <w:rFonts w:ascii="Courier New" w:hAnsi="Courier New" w:cs="Courier New"/>
+          <w:color w:val="000000"/>
+          <w:sz w:val="16"/>
+          <w:szCs w:val="19"/>
+        </w:rPr>
+        <w:t xml:space="preserve"> </w:t>
+      </w:r>
+      <w:r>
+        <w:rPr>
+          <w:rFonts w:ascii="Courier New" w:hAnsi="Courier New" w:cs="Courier New"/>
+          <w:color w:val="000000"/>
+          <w:sz w:val="16"/>
+          <w:szCs w:val="19"/>
+        </w:rPr>
+        <w:tab/>
+      </w:r>
+      <w:proofErr w:type="spellStart"/>
+      <w:r>
+        <w:rPr>
+          <w:rFonts w:ascii="Courier New" w:hAnsi="Courier New" w:cs="Courier New"/>
+          <w:color w:val="000000"/>
+          <w:sz w:val="16"/>
+          <w:szCs w:val="19"/>
+        </w:rPr>
+        <w:t>lr_log_</w:t>
+      </w:r>
+      <w:proofErr w:type="gramStart"/>
+      <w:r>
+        <w:rPr>
+          <w:rFonts w:ascii="Courier New" w:hAnsi="Courier New" w:cs="Courier New"/>
+          <w:color w:val="000000"/>
+          <w:sz w:val="16"/>
+          <w:szCs w:val="19"/>
+        </w:rPr>
+        <w:t>message</w:t>
+      </w:r>
+      <w:proofErr w:type="spellEnd"/>
+      <w:r>
+        <w:rPr>
+          <w:rFonts w:ascii="Courier New" w:hAnsi="Courier New" w:cs="Courier New"/>
+          <w:color w:val="000000"/>
+          <w:sz w:val="16"/>
+          <w:szCs w:val="19"/>
+        </w:rPr>
+        <w:t>(</w:t>
+      </w:r>
+      <w:proofErr w:type="gramEnd"/>
+      <w:r>
+        <w:rPr>
+          <w:rFonts w:ascii="Courier New" w:hAnsi="Courier New" w:cs="Courier New"/>
+          <w:color w:val="000000"/>
+          <w:sz w:val="16"/>
+          <w:szCs w:val="19"/>
+        </w:rPr>
+        <w:t>"</w:t>
+      </w:r>
+      <w:proofErr w:type="spellStart"/>
+      <w:r>
+        <w:rPr>
+          <w:rFonts w:ascii="Courier New" w:hAnsi="Courier New" w:cs="Courier New"/>
+          <w:color w:val="000000"/>
+          <w:sz w:val="16"/>
+          <w:szCs w:val="19"/>
+          <w:highlight w:val="white"/>
+        </w:rPr>
+        <w:t>LoadRunner</w:t>
+      </w:r>
+      <w:proofErr w:type="spellEnd"/>
+      <w:r>
+        <w:rPr>
+          <w:rFonts w:ascii="Courier New" w:hAnsi="Courier New" w:cs="Courier New"/>
+          <w:color w:val="000000"/>
+          <w:sz w:val="16"/>
+          <w:szCs w:val="19"/>
+        </w:rPr>
+        <w:t>(</w:t>
+      </w:r>
+      <w:proofErr w:type="spellStart"/>
+      <w:r>
+        <w:rPr>
+          <w:rFonts w:ascii="Courier New" w:hAnsi="Courier New" w:cs="Courier New"/>
+          <w:color w:val="000000"/>
+          <w:sz w:val="16"/>
+          <w:szCs w:val="19"/>
+        </w:rPr>
+        <w:t>VUsers</w:t>
+      </w:r>
+      <w:proofErr w:type="spellEnd"/>
+      <w:r>
+        <w:rPr>
+          <w:rFonts w:ascii="Courier New" w:hAnsi="Courier New" w:cs="Courier New"/>
+          <w:color w:val="000000"/>
+          <w:sz w:val="16"/>
+          <w:szCs w:val="19"/>
+        </w:rPr>
+        <w:t xml:space="preserve">)\\Count: %d", </w:t>
+      </w:r>
+      <w:proofErr w:type="spellStart"/>
+      <w:r>
+        <w:rPr>
+          <w:rFonts w:ascii="Courier New" w:hAnsi="Courier New" w:cs="Courier New"/>
+          <w:color w:val="000000"/>
+          <w:sz w:val="16"/>
+          <w:szCs w:val="19"/>
+        </w:rPr>
+        <w:t>counterValue</w:t>
+      </w:r>
+      <w:proofErr w:type="spellEnd"/>
+      <w:r>
+        <w:rPr>
+          <w:rFonts w:ascii="Courier New" w:hAnsi="Courier New" w:cs="Courier New"/>
+          <w:color w:val="000000"/>
+          <w:sz w:val="16"/>
+          <w:szCs w:val="19"/>
+        </w:rPr>
+        <w:t>);</w:t>
+      </w:r>
+    </w:p>
+    <w:p>
+      <w:pPr>
+        <w:autoSpaceDE w:val="0"/>
+        <w:autoSpaceDN w:val="0"/>
+        <w:ind w:left="720"/>
+        <w:rPr>
+          <w:rFonts w:ascii="Courier New" w:hAnsi="Courier New" w:cs="Courier New"/>
+          <w:color w:val="000000"/>
+          <w:sz w:val="16"/>
+          <w:szCs w:val="19"/>
+          <w:highlight w:val="white"/>
+        </w:rPr>
+      </w:pPr>
+    </w:p>
+    <w:p>
+      <w:pPr>
+        <w:autoSpaceDE w:val="0"/>
+        <w:autoSpaceDN w:val="0"/>
+        <w:ind w:left="720" w:firstLine="720"/>
+        <w:rPr>
+          <w:rFonts w:ascii="Courier New" w:hAnsi="Courier New" w:cs="Courier New"/>
+          <w:color w:val="000000"/>
+          <w:sz w:val="16"/>
+          <w:szCs w:val="19"/>
+          <w:highlight w:val="white"/>
+        </w:rPr>
+      </w:pPr>
+      <w:proofErr w:type="gramStart"/>
+      <w:r>
+        <w:rPr>
+          <w:rFonts w:ascii="Courier New" w:hAnsi="Courier New" w:cs="Courier New"/>
+          <w:color w:val="000000"/>
+          <w:sz w:val="16"/>
+          <w:szCs w:val="19"/>
+          <w:highlight w:val="white"/>
+        </w:rPr>
+        <w:t>return</w:t>
+      </w:r>
+      <w:proofErr w:type="gramEnd"/>
+      <w:r>
+        <w:rPr>
+          <w:rFonts w:ascii="Courier New" w:hAnsi="Courier New" w:cs="Courier New"/>
+          <w:color w:val="000000"/>
+          <w:sz w:val="16"/>
+          <w:szCs w:val="19"/>
+          <w:highlight w:val="white"/>
+        </w:rPr>
+        <w:t xml:space="preserve"> 0;</w:t>
+      </w:r>
+    </w:p>
+    <w:p>
+      <w:pPr>
+        <w:autoSpaceDE w:val="0"/>
+        <w:autoSpaceDN w:val="0"/>
+        <w:ind w:left="720"/>
+        <w:rPr>
+          <w:rFonts w:ascii="Courier New" w:hAnsi="Courier New" w:cs="Courier New"/>
+          <w:color w:val="000000"/>
+          <w:sz w:val="16"/>
+          <w:szCs w:val="19"/>
+          <w:highlight w:val="white"/>
+        </w:rPr>
+      </w:pPr>
+      <w:r>
+        <w:rPr>
+          <w:rFonts w:ascii="Courier New" w:hAnsi="Courier New" w:cs="Courier New"/>
+          <w:color w:val="000000"/>
+          <w:sz w:val="16"/>
+          <w:szCs w:val="19"/>
+          <w:highlight w:val="white"/>
+        </w:rPr>
+        <w:t>}</w:t>
+      </w:r>
+    </w:p>
+    <w:p>
+      <w:pPr>
+        <w:autoSpaceDE w:val="0"/>
+        <w:autoSpaceDN w:val="0"/>
+        <w:ind w:left="720"/>
+        <w:rPr>
+          <w:rFonts w:ascii="Courier New" w:hAnsi="Courier New" w:cs="Courier New"/>
+          <w:color w:val="000000"/>
+          <w:sz w:val="16"/>
+          <w:szCs w:val="19"/>
+          <w:highlight w:val="white"/>
+        </w:rPr>
+      </w:pPr>
+    </w:p>
+    <w:p>
+      <w:pPr>
+        <w:autoSpaceDE w:val="0"/>
+        <w:autoSpaceDN w:val="0"/>
+        <w:ind w:left="720"/>
+        <w:rPr>
+          <w:rFonts w:ascii="Courier New" w:hAnsi="Courier New" w:cs="Courier New"/>
+          <w:color w:val="000000"/>
+          <w:sz w:val="16"/>
+          <w:szCs w:val="19"/>
+          <w:highlight w:val="white"/>
+        </w:rPr>
+      </w:pPr>
+      <w:proofErr w:type="spellStart"/>
+      <w:r>
+        <w:rPr>
+          <w:rFonts w:ascii="Courier New" w:hAnsi="Courier New" w:cs="Courier New"/>
+          <w:color w:val="000000"/>
+          <w:sz w:val="16"/>
+          <w:szCs w:val="19"/>
+          <w:highlight w:val="white"/>
+        </w:rPr>
+        <w:t>vuser_</w:t>
+      </w:r>
+      <w:proofErr w:type="gramStart"/>
+      <w:r>
+        <w:rPr>
+          <w:rFonts w:ascii="Courier New" w:hAnsi="Courier New" w:cs="Courier New"/>
+          <w:color w:val="000000"/>
+          <w:sz w:val="16"/>
+          <w:szCs w:val="19"/>
+          <w:highlight w:val="white"/>
+        </w:rPr>
+        <w:t>end</w:t>
+      </w:r>
+      <w:proofErr w:type="spellEnd"/>
+      <w:r>
+        <w:rPr>
+          <w:rFonts w:ascii="Courier New" w:hAnsi="Courier New" w:cs="Courier New"/>
+          <w:color w:val="000000"/>
+          <w:sz w:val="16"/>
+          <w:szCs w:val="19"/>
+          <w:highlight w:val="white"/>
+        </w:rPr>
+        <w:t>()</w:t>
+      </w:r>
+      <w:proofErr w:type="gramEnd"/>
+    </w:p>
+    <w:p>
+      <w:pPr>
+        <w:autoSpaceDE w:val="0"/>
+        <w:autoSpaceDN w:val="0"/>
+        <w:ind w:left="720"/>
+        <w:rPr>
+          <w:rFonts w:ascii="Courier New" w:hAnsi="Courier New" w:cs="Courier New"/>
+          <w:color w:val="000000"/>
+          <w:sz w:val="16"/>
+          <w:szCs w:val="19"/>
+          <w:highlight w:val="white"/>
+        </w:rPr>
+      </w:pPr>
+      <w:r>
+        <w:rPr>
+          <w:rFonts w:ascii="Courier New" w:hAnsi="Courier New" w:cs="Courier New"/>
+          <w:color w:val="000000"/>
+          <w:sz w:val="16"/>
+          <w:szCs w:val="19"/>
+          <w:highlight w:val="white"/>
+        </w:rPr>
+        <w:t>{</w:t>
+      </w:r>
+    </w:p>
+    <w:p>
+      <w:pPr>
+        <w:autoSpaceDE w:val="0"/>
+        <w:autoSpaceDN w:val="0"/>
+        <w:rPr>
+          <w:rFonts w:ascii="Courier New" w:hAnsi="Courier New" w:cs="Courier New"/>
+          <w:color w:val="000000"/>
+          <w:sz w:val="16"/>
+          <w:szCs w:val="19"/>
+          <w:highlight w:val="white"/>
+        </w:rPr>
+      </w:pPr>
+      <w:r>
+        <w:rPr>
+          <w:rFonts w:ascii="Courier New" w:hAnsi="Courier New" w:cs="Courier New"/>
+          <w:color w:val="000000"/>
+          <w:sz w:val="16"/>
+          <w:szCs w:val="19"/>
+          <w:highlight w:val="white"/>
+        </w:rPr>
+        <w:t xml:space="preserve">           //Decrement the counter when a </w:t>
+      </w:r>
+      <w:proofErr w:type="spellStart"/>
+      <w:r>
+        <w:rPr>
+          <w:rFonts w:ascii="Courier New" w:hAnsi="Courier New" w:cs="Courier New"/>
+          <w:color w:val="000000"/>
+          <w:sz w:val="16"/>
+          <w:szCs w:val="19"/>
+          <w:highlight w:val="white"/>
+        </w:rPr>
+        <w:t>VUser</w:t>
+      </w:r>
+      <w:proofErr w:type="spellEnd"/>
+      <w:r>
+        <w:rPr>
+          <w:rFonts w:ascii="Courier New" w:hAnsi="Courier New" w:cs="Courier New"/>
+          <w:color w:val="000000"/>
+          <w:sz w:val="16"/>
+          <w:szCs w:val="19"/>
+          <w:highlight w:val="white"/>
+        </w:rPr>
+        <w:t xml:space="preserve"> ends</w:t>
+      </w:r>
+    </w:p>
+    <w:p>
+      <w:pPr>
+        <w:autoSpaceDE w:val="0"/>
+        <w:autoSpaceDN w:val="0"/>
+        <w:rPr>
+          <w:rFonts w:ascii="Courier New" w:hAnsi="Courier New" w:cs="Courier New"/>
+          <w:color w:val="000000"/>
+          <w:sz w:val="16"/>
+          <w:szCs w:val="19"/>
+          <w:highlight w:val="white"/>
+        </w:rPr>
+      </w:pPr>
+      <w:r>
+        <w:rPr>
+          <w:rFonts w:ascii="Courier New" w:hAnsi="Courier New" w:cs="Courier New"/>
+          <w:color w:val="000000"/>
+          <w:sz w:val="16"/>
+          <w:szCs w:val="19"/>
+          <w:highlight w:val="white"/>
+        </w:rPr>
+        <w:t xml:space="preserve">           </w:t>
+      </w:r>
+      <w:proofErr w:type="spellStart"/>
+      <w:proofErr w:type="gramStart"/>
+      <w:r>
+        <w:rPr>
+          <w:rFonts w:ascii="Courier New" w:hAnsi="Courier New" w:cs="Courier New"/>
+          <w:color w:val="000000"/>
+          <w:sz w:val="16"/>
+          <w:szCs w:val="19"/>
+          <w:highlight w:val="white"/>
+        </w:rPr>
+        <w:t>IncrementCounter</w:t>
+      </w:r>
+      <w:proofErr w:type="spellEnd"/>
+      <w:r>
+        <w:rPr>
+          <w:rFonts w:ascii="Courier New" w:hAnsi="Courier New" w:cs="Courier New"/>
+          <w:color w:val="000000"/>
+          <w:sz w:val="16"/>
+          <w:szCs w:val="19"/>
+          <w:highlight w:val="white"/>
+        </w:rPr>
+        <w:t>(</w:t>
+      </w:r>
+      <w:proofErr w:type="gramEnd"/>
+      <w:r>
+        <w:rPr>
+          <w:rFonts w:ascii="Courier New" w:hAnsi="Courier New" w:cs="Courier New"/>
+          <w:color w:val="000000"/>
+          <w:sz w:val="16"/>
+          <w:szCs w:val="19"/>
+          <w:highlight w:val="white"/>
+        </w:rPr>
+        <w:t>"</w:t>
+      </w:r>
+      <w:proofErr w:type="spellStart"/>
+      <w:r>
+        <w:rPr>
+          <w:rFonts w:ascii="Courier New" w:hAnsi="Courier New" w:cs="Courier New"/>
+          <w:color w:val="000000"/>
+          <w:sz w:val="16"/>
+          <w:szCs w:val="19"/>
+          <w:highlight w:val="white"/>
+        </w:rPr>
+        <w:t>LoadRunner</w:t>
+      </w:r>
+      <w:proofErr w:type="spellEnd"/>
+      <w:r>
+        <w:rPr>
+          <w:rFonts w:ascii="Courier New" w:hAnsi="Courier New" w:cs="Courier New"/>
+          <w:color w:val="000000"/>
+          <w:sz w:val="16"/>
+          <w:szCs w:val="19"/>
+          <w:highlight w:val="white"/>
+        </w:rPr>
+        <w:t>(</w:t>
+      </w:r>
+      <w:proofErr w:type="spellStart"/>
+      <w:r>
+        <w:rPr>
+          <w:rFonts w:ascii="Courier New" w:hAnsi="Courier New" w:cs="Courier New"/>
+          <w:color w:val="000000"/>
+          <w:sz w:val="16"/>
+          <w:szCs w:val="19"/>
+          <w:highlight w:val="white"/>
+        </w:rPr>
+        <w:t>VUsers</w:t>
+      </w:r>
+      <w:proofErr w:type="spellEnd"/>
+      <w:r>
+        <w:rPr>
+          <w:rFonts w:ascii="Courier New" w:hAnsi="Courier New" w:cs="Courier New"/>
+          <w:color w:val="000000"/>
+          <w:sz w:val="16"/>
+          <w:szCs w:val="19"/>
+          <w:highlight w:val="white"/>
+        </w:rPr>
+        <w:t>)</w:t>
+      </w:r>
+      <w:r>
+        <w:rPr>
+          <w:rFonts w:ascii="Courier New" w:hAnsi="Courier New" w:cs="Courier New"/>
+          <w:color w:val="000000"/>
+          <w:sz w:val="16"/>
+          <w:szCs w:val="19"/>
+          <w:highlight w:val="white"/>
+        </w:rPr>
+        <w:t>\\Count</w:t>
+      </w:r>
+      <w:r>
+        <w:rPr>
+          <w:rFonts w:ascii="Courier New" w:hAnsi="Courier New" w:cs="Courier New"/>
+          <w:color w:val="000000"/>
+          <w:sz w:val="16"/>
+          <w:szCs w:val="19"/>
+          <w:highlight w:val="white"/>
+        </w:rPr>
+        <w:t>"</w:t>
+      </w:r>
+      <w:r>
+        <w:rPr>
+          <w:rFonts w:ascii="Courier New" w:hAnsi="Courier New" w:cs="Courier New"/>
+          <w:color w:val="000000"/>
+          <w:sz w:val="16"/>
+          <w:szCs w:val="19"/>
+          <w:highlight w:val="white"/>
+        </w:rPr>
+        <w:t>, -1</w:t>
+      </w:r>
+      <w:r>
+        <w:rPr>
+          <w:rFonts w:ascii="Courier New" w:hAnsi="Courier New" w:cs="Courier New"/>
+          <w:color w:val="000000"/>
+          <w:sz w:val="16"/>
+          <w:szCs w:val="19"/>
+          <w:highlight w:val="white"/>
+        </w:rPr>
+        <w:t>);</w:t>
+      </w:r>
+    </w:p>
+    <w:p>
+      <w:pPr>
+        <w:autoSpaceDE w:val="0"/>
+        <w:autoSpaceDN w:val="0"/>
+        <w:ind w:left="720"/>
+        <w:rPr>
+          <w:rFonts w:ascii="Courier New" w:hAnsi="Courier New" w:cs="Courier New"/>
+          <w:color w:val="000000"/>
+          <w:sz w:val="16"/>
+          <w:szCs w:val="19"/>
+          <w:highlight w:val="white"/>
+        </w:rPr>
+      </w:pPr>
+    </w:p>
+    <w:p>
+      <w:pPr>
+        <w:autoSpaceDE w:val="0"/>
+        <w:autoSpaceDN w:val="0"/>
+        <w:ind w:left="720"/>
+        <w:rPr>
+          <w:rFonts w:ascii="Courier New" w:hAnsi="Courier New" w:cs="Courier New"/>
+          <w:color w:val="000000"/>
+          <w:sz w:val="16"/>
+          <w:szCs w:val="19"/>
+          <w:highlight w:val="white"/>
+        </w:rPr>
+      </w:pPr>
+      <w:r>
+        <w:rPr>
+          <w:rFonts w:ascii="Courier New" w:hAnsi="Courier New" w:cs="Courier New"/>
+          <w:color w:val="000000"/>
+          <w:sz w:val="16"/>
+          <w:szCs w:val="19"/>
+          <w:highlight w:val="white"/>
+        </w:rPr>
+        <w:t>    </w:t>
+      </w:r>
+      <w:proofErr w:type="gramStart"/>
+      <w:r>
+        <w:rPr>
+          <w:rFonts w:ascii="Courier New" w:hAnsi="Courier New" w:cs="Courier New"/>
+          <w:color w:val="000000"/>
+          <w:sz w:val="16"/>
+          <w:szCs w:val="19"/>
+          <w:highlight w:val="white"/>
+        </w:rPr>
+        <w:t>return</w:t>
+      </w:r>
+      <w:proofErr w:type="gramEnd"/>
+      <w:r>
+        <w:rPr>
+          <w:rFonts w:ascii="Courier New" w:hAnsi="Courier New" w:cs="Courier New"/>
+          <w:color w:val="000000"/>
+          <w:sz w:val="16"/>
+          <w:szCs w:val="19"/>
+          <w:highlight w:val="white"/>
+        </w:rPr>
+        <w:t xml:space="preserve"> 0;</w:t>
+      </w:r>
+    </w:p>
+    <w:p>
+      <w:pPr>
+        <w:autoSpaceDE w:val="0"/>
+        <w:autoSpaceDN w:val="0"/>
+        <w:ind w:left="720"/>
+        <w:rPr>
+          <w:rFonts w:ascii="Courier New" w:hAnsi="Courier New" w:cs="Courier New"/>
+          <w:color w:val="000000"/>
+          <w:sz w:val="16"/>
+          <w:szCs w:val="19"/>
+          <w:highlight w:val="white"/>
+        </w:rPr>
+      </w:pPr>
+      <w:r>
+        <w:rPr>
+          <w:rFonts w:ascii="Courier New" w:hAnsi="Courier New" w:cs="Courier New"/>
+          <w:color w:val="000000"/>
+          <w:sz w:val="16"/>
+          <w:szCs w:val="19"/>
+          <w:highlight w:val="white"/>
+        </w:rPr>
+        <w:t>}</w:t>
+      </w:r>
+    </w:p>
+    <w:p>
+      <w:pPr>
+        <w:pStyle w:val="Heading2"/>
+        <w:rPr>
+          <w:highlight w:val="white"/>
+        </w:rPr>
+      </w:pPr>
+      <w:r>
+        <w:rPr>
+          <w:highlight w:val="white"/>
+        </w:rPr>
+        <w:t xml:space="preserve">Correlating </w:t>
+      </w:r>
+      <w:proofErr w:type="spellStart"/>
+      <w:r>
+        <w:rPr>
+          <w:highlight w:val="white"/>
+        </w:rPr>
+        <w:t>LoadRunner</w:t>
+      </w:r>
+      <w:proofErr w:type="spellEnd"/>
+      <w:r>
+        <w:rPr>
+          <w:highlight w:val="white"/>
+        </w:rPr>
+        <w:t xml:space="preserve"> Transactions with AppDynamics Transactions</w:t>
+      </w:r>
+    </w:p>
+    <w:p>
+      <w:pPr>
+        <w:ind w:firstLine="0"/>
+      </w:pPr>
+      <w:r>
+        <w:rPr>
+          <w:highlight w:val="white"/>
+        </w:rPr>
+        <w:t xml:space="preserve">You </w:t>
+      </w:r>
+      <w:r>
+        <w:rPr>
+          <w:highlight w:val="white"/>
+        </w:rPr>
+        <w:t>can</w:t>
+      </w:r>
+      <w:r>
+        <w:rPr>
+          <w:highlight w:val="white"/>
+        </w:rPr>
+        <w:t xml:space="preserve"> directly correlate an AppDynamics business transaction with a </w:t>
+      </w:r>
+      <w:proofErr w:type="spellStart"/>
+      <w:r>
+        <w:rPr>
+          <w:highlight w:val="white"/>
+        </w:rPr>
+        <w:t>LoadRunner</w:t>
+      </w:r>
+      <w:proofErr w:type="spellEnd"/>
+      <w:r>
+        <w:rPr>
+          <w:highlight w:val="white"/>
+        </w:rPr>
+        <w:t xml:space="preserve"> transaction (</w:t>
+      </w:r>
+      <w:proofErr w:type="spellStart"/>
+      <w:r>
+        <w:t>lr_start_transaction</w:t>
+      </w:r>
+      <w:proofErr w:type="spellEnd"/>
+      <w:r>
+        <w:t xml:space="preserve">) by using the </w:t>
+      </w:r>
+      <w:proofErr w:type="spellStart"/>
+      <w:r>
+        <w:t>LoadRunner</w:t>
+      </w:r>
+      <w:proofErr w:type="spellEnd"/>
+      <w:r>
+        <w:t xml:space="preserve"> </w:t>
+      </w:r>
+      <w:r>
+        <w:t>function</w:t>
+      </w:r>
+      <w:r>
+        <w:t xml:space="preserve"> </w:t>
+      </w:r>
+      <w:proofErr w:type="spellStart"/>
+      <w:r>
+        <w:t>web_add_header</w:t>
+      </w:r>
+      <w:proofErr w:type="spellEnd"/>
+      <w:r>
+        <w:t xml:space="preserve"> and then detecting the header in AppDynamics to discover the transaction. The following are steps to do this:</w:t>
+      </w:r>
+    </w:p>
+    <w:p>
+      <w:pPr>
+        <w:pStyle w:val="Heading3"/>
+        <w:rPr>
+          <w:highlight w:val="white"/>
+        </w:rPr>
+      </w:pPr>
+      <w:r>
+        <w:rPr>
+          <w:highlight w:val="white"/>
+        </w:rPr>
+        <w:t xml:space="preserve">In </w:t>
+      </w:r>
+      <w:proofErr w:type="spellStart"/>
+      <w:r>
+        <w:rPr>
+          <w:highlight w:val="white"/>
+        </w:rPr>
+        <w:t>LoadRunner</w:t>
+      </w:r>
+      <w:proofErr w:type="spellEnd"/>
+    </w:p>
+    <w:p>
+      <w:pPr>
+        <w:ind w:firstLine="0"/>
+        <w:rPr>
+          <w:highlight w:val="white"/>
+        </w:rPr>
+      </w:pPr>
+      <w:r>
+        <w:rPr>
+          <w:highlight w:val="white"/>
+        </w:rPr>
+        <w:t xml:space="preserve">Add a </w:t>
+      </w:r>
+      <w:proofErr w:type="spellStart"/>
+      <w:r>
+        <w:rPr>
+          <w:highlight w:val="white"/>
+        </w:rPr>
+        <w:t>web_add_header</w:t>
+      </w:r>
+      <w:proofErr w:type="spellEnd"/>
+      <w:r>
+        <w:rPr>
+          <w:highlight w:val="white"/>
+        </w:rPr>
+        <w:t xml:space="preserve"> </w:t>
+      </w:r>
+      <w:r>
+        <w:rPr>
+          <w:highlight w:val="white"/>
+        </w:rPr>
+        <w:t>function</w:t>
+      </w:r>
+      <w:r>
+        <w:rPr>
+          <w:highlight w:val="white"/>
+        </w:rPr>
+        <w:t xml:space="preserve"> call before the web or http call. The following is example code:</w:t>
+      </w:r>
+    </w:p>
+    <w:p>
+      <w:pPr>
+        <w:ind w:firstLine="0"/>
+        <w:rPr>
+          <w:highlight w:val="white"/>
+        </w:rPr>
+      </w:pPr>
+    </w:p>
+    <w:p>
+      <w:pPr>
+        <w:autoSpaceDE w:val="0"/>
+        <w:autoSpaceDN w:val="0"/>
+        <w:ind w:left="720"/>
+        <w:rPr>
+          <w:rFonts w:ascii="Courier New" w:hAnsi="Courier New" w:cs="Courier New"/>
+          <w:color w:val="000000"/>
+          <w:sz w:val="16"/>
+          <w:szCs w:val="19"/>
+          <w:highlight w:val="white"/>
+        </w:rPr>
+      </w:pPr>
+      <w:proofErr w:type="gramStart"/>
+      <w:r>
+        <w:rPr>
+          <w:rFonts w:ascii="Courier New" w:hAnsi="Courier New" w:cs="Courier New"/>
+          <w:color w:val="000000"/>
+          <w:sz w:val="16"/>
+          <w:szCs w:val="19"/>
+          <w:highlight w:val="white"/>
+        </w:rPr>
+        <w:t>Action()</w:t>
+      </w:r>
+      <w:proofErr w:type="gramEnd"/>
+    </w:p>
+    <w:p>
+      <w:pPr>
+        <w:autoSpaceDE w:val="0"/>
+        <w:autoSpaceDN w:val="0"/>
+        <w:ind w:left="720"/>
+        <w:rPr>
+          <w:rFonts w:ascii="Courier New" w:hAnsi="Courier New" w:cs="Courier New"/>
+          <w:color w:val="000000"/>
+          <w:sz w:val="16"/>
+          <w:szCs w:val="19"/>
+          <w:highlight w:val="white"/>
+        </w:rPr>
+      </w:pPr>
+      <w:r>
+        <w:rPr>
+          <w:rFonts w:ascii="Courier New" w:hAnsi="Courier New" w:cs="Courier New"/>
+          <w:color w:val="000000"/>
+          <w:sz w:val="16"/>
+          <w:szCs w:val="19"/>
+          <w:highlight w:val="white"/>
+        </w:rPr>
+        <w:t>{</w:t>
+      </w:r>
+    </w:p>
+    <w:p>
+      <w:pPr>
+        <w:autoSpaceDE w:val="0"/>
+        <w:autoSpaceDN w:val="0"/>
+        <w:rPr>
+          <w:rFonts w:ascii="Courier New" w:hAnsi="Courier New" w:cs="Courier New"/>
+          <w:color w:val="000000"/>
+          <w:sz w:val="16"/>
+          <w:szCs w:val="19"/>
+          <w:highlight w:val="white"/>
+        </w:rPr>
+      </w:pPr>
+      <w:r>
+        <w:rPr>
+          <w:rFonts w:ascii="Courier New" w:hAnsi="Courier New" w:cs="Courier New"/>
+          <w:color w:val="000000"/>
+          <w:sz w:val="16"/>
+          <w:szCs w:val="19"/>
+          <w:highlight w:val="white"/>
+        </w:rPr>
+        <w:t xml:space="preserve">           </w:t>
+      </w:r>
+      <w:proofErr w:type="spellStart"/>
+      <w:r>
+        <w:rPr>
+          <w:rFonts w:ascii="Courier New" w:hAnsi="Courier New" w:cs="Courier New"/>
+          <w:color w:val="000000"/>
+          <w:sz w:val="16"/>
+          <w:szCs w:val="19"/>
+          <w:highlight w:val="white"/>
+        </w:rPr>
+        <w:t>lr_start_</w:t>
+      </w:r>
+      <w:proofErr w:type="gramStart"/>
+      <w:r>
+        <w:rPr>
+          <w:rFonts w:ascii="Courier New" w:hAnsi="Courier New" w:cs="Courier New"/>
+          <w:color w:val="000000"/>
+          <w:sz w:val="16"/>
+          <w:szCs w:val="19"/>
+          <w:highlight w:val="white"/>
+        </w:rPr>
+        <w:t>transaction</w:t>
+      </w:r>
+      <w:proofErr w:type="spellEnd"/>
+      <w:r>
+        <w:rPr>
+          <w:rFonts w:ascii="Courier New" w:hAnsi="Courier New" w:cs="Courier New"/>
+          <w:color w:val="000000"/>
+          <w:sz w:val="16"/>
+          <w:szCs w:val="19"/>
+          <w:highlight w:val="white"/>
+        </w:rPr>
+        <w:t>(</w:t>
+      </w:r>
+      <w:proofErr w:type="gramEnd"/>
+      <w:r>
+        <w:rPr>
+          <w:rFonts w:ascii="Courier New" w:hAnsi="Courier New" w:cs="Courier New"/>
+          <w:color w:val="000000"/>
+          <w:sz w:val="16"/>
+          <w:szCs w:val="19"/>
+          <w:highlight w:val="white"/>
+        </w:rPr>
+        <w:t>"MyTransactionName</w:t>
+      </w:r>
+      <w:r>
+        <w:rPr>
+          <w:rFonts w:ascii="Courier New" w:hAnsi="Courier New" w:cs="Courier New"/>
+          <w:color w:val="000000"/>
+          <w:sz w:val="16"/>
+          <w:szCs w:val="19"/>
+          <w:highlight w:val="white"/>
+        </w:rPr>
+        <w:t>_01</w:t>
+      </w:r>
+      <w:r>
+        <w:rPr>
+          <w:rFonts w:ascii="Courier New" w:hAnsi="Courier New" w:cs="Courier New"/>
+          <w:color w:val="000000"/>
+          <w:sz w:val="16"/>
+          <w:szCs w:val="19"/>
+          <w:highlight w:val="white"/>
+        </w:rPr>
+        <w:t>");</w:t>
+      </w:r>
+    </w:p>
+    <w:p>
+      <w:pPr>
+        <w:autoSpaceDE w:val="0"/>
+        <w:autoSpaceDN w:val="0"/>
+        <w:ind w:left="720"/>
+        <w:rPr>
+          <w:rFonts w:ascii="Courier New" w:hAnsi="Courier New" w:cs="Courier New"/>
+          <w:color w:val="000000"/>
+          <w:sz w:val="16"/>
+          <w:szCs w:val="19"/>
+        </w:rPr>
+      </w:pPr>
+      <w:r>
+        <w:rPr>
+          <w:rFonts w:ascii="Courier New" w:hAnsi="Courier New" w:cs="Courier New"/>
+          <w:color w:val="000000"/>
+          <w:sz w:val="16"/>
+          <w:szCs w:val="19"/>
+        </w:rPr>
+        <w:t xml:space="preserve">    </w:t>
+      </w:r>
+    </w:p>
+    <w:p>
+      <w:pPr>
+        <w:autoSpaceDE w:val="0"/>
+        <w:autoSpaceDN w:val="0"/>
+        <w:rPr>
+          <w:rFonts w:ascii="Courier New" w:hAnsi="Courier New" w:cs="Courier New"/>
+          <w:color w:val="000000"/>
+          <w:sz w:val="16"/>
+          <w:szCs w:val="19"/>
+          <w:highlight w:val="white"/>
+        </w:rPr>
+      </w:pPr>
+      <w:r>
+        <w:rPr>
+          <w:rFonts w:ascii="Courier New" w:hAnsi="Courier New" w:cs="Courier New"/>
+          <w:color w:val="000000"/>
+          <w:sz w:val="16"/>
+          <w:szCs w:val="19"/>
+        </w:rPr>
+        <w:t xml:space="preserve">           </w:t>
+      </w:r>
+      <w:proofErr w:type="spellStart"/>
+      <w:r>
+        <w:rPr>
+          <w:rFonts w:ascii="Courier New" w:hAnsi="Courier New" w:cs="Courier New"/>
+          <w:color w:val="000000"/>
+          <w:sz w:val="16"/>
+          <w:szCs w:val="19"/>
+        </w:rPr>
+        <w:t>web_add_</w:t>
+      </w:r>
+      <w:proofErr w:type="gramStart"/>
+      <w:r>
+        <w:rPr>
+          <w:rFonts w:ascii="Courier New" w:hAnsi="Courier New" w:cs="Courier New"/>
+          <w:color w:val="000000"/>
+          <w:sz w:val="16"/>
+          <w:szCs w:val="19"/>
+        </w:rPr>
+        <w:t>header</w:t>
+      </w:r>
+      <w:proofErr w:type="spellEnd"/>
+      <w:r>
+        <w:rPr>
+          <w:rFonts w:ascii="Courier New" w:hAnsi="Courier New" w:cs="Courier New"/>
+          <w:color w:val="000000"/>
+          <w:sz w:val="16"/>
+          <w:szCs w:val="19"/>
+        </w:rPr>
+        <w:t>(</w:t>
+      </w:r>
+      <w:proofErr w:type="gramEnd"/>
+      <w:r>
+        <w:rPr>
+          <w:rFonts w:ascii="Courier New" w:hAnsi="Courier New" w:cs="Courier New"/>
+          <w:color w:val="000000"/>
+          <w:sz w:val="16"/>
+          <w:szCs w:val="19"/>
+        </w:rPr>
+        <w:t>"</w:t>
+      </w:r>
+      <w:proofErr w:type="spellStart"/>
+      <w:r>
+        <w:rPr>
+          <w:rFonts w:ascii="Courier New" w:hAnsi="Courier New" w:cs="Courier New"/>
+          <w:b/>
+          <w:color w:val="000000"/>
+          <w:sz w:val="16"/>
+          <w:szCs w:val="19"/>
+        </w:rPr>
+        <w:t>AppDHeader</w:t>
+      </w:r>
+      <w:proofErr w:type="spellEnd"/>
+      <w:r>
+        <w:rPr>
+          <w:rFonts w:ascii="Courier New" w:hAnsi="Courier New" w:cs="Courier New"/>
+          <w:color w:val="000000"/>
+          <w:sz w:val="16"/>
+          <w:szCs w:val="19"/>
+        </w:rPr>
+        <w:t>", "</w:t>
+      </w:r>
+      <w:r>
+        <w:rPr>
+          <w:rFonts w:ascii="Courier New" w:hAnsi="Courier New" w:cs="Courier New"/>
+          <w:color w:val="000000"/>
+          <w:sz w:val="16"/>
+          <w:szCs w:val="19"/>
+          <w:highlight w:val="white"/>
+        </w:rPr>
+        <w:t>MyTransactionName</w:t>
+      </w:r>
+      <w:r>
+        <w:rPr>
+          <w:rFonts w:ascii="Courier New" w:hAnsi="Courier New" w:cs="Courier New"/>
+          <w:color w:val="000000"/>
+          <w:sz w:val="16"/>
+          <w:szCs w:val="19"/>
+          <w:highlight w:val="white"/>
+        </w:rPr>
+        <w:t>_01</w:t>
+      </w:r>
+      <w:r>
+        <w:rPr>
+          <w:rFonts w:ascii="Courier New" w:hAnsi="Courier New" w:cs="Courier New"/>
+          <w:color w:val="000000"/>
+          <w:sz w:val="16"/>
+          <w:szCs w:val="19"/>
+        </w:rPr>
+        <w:t>");</w:t>
+      </w:r>
+    </w:p>
+    <w:p>
+      <w:pPr>
+        <w:autoSpaceDE w:val="0"/>
+        <w:autoSpaceDN w:val="0"/>
+        <w:ind w:left="720" w:firstLine="720"/>
+        <w:rPr>
+          <w:rFonts w:ascii="Courier New" w:hAnsi="Courier New" w:cs="Courier New"/>
+          <w:color w:val="000000"/>
+          <w:sz w:val="16"/>
+          <w:szCs w:val="19"/>
+          <w:highlight w:val="white"/>
+        </w:rPr>
+      </w:pPr>
+    </w:p>
+    <w:p>
+      <w:pPr>
+        <w:autoSpaceDE w:val="0"/>
+        <w:autoSpaceDN w:val="0"/>
+        <w:ind w:left="720" w:firstLine="720"/>
+        <w:rPr>
+          <w:rFonts w:ascii="Courier New" w:hAnsi="Courier New" w:cs="Courier New"/>
+          <w:color w:val="000000"/>
+          <w:sz w:val="16"/>
+          <w:szCs w:val="19"/>
+          <w:highlight w:val="white"/>
+        </w:rPr>
+      </w:pPr>
+      <w:proofErr w:type="spellStart"/>
+      <w:r>
+        <w:rPr>
+          <w:rFonts w:ascii="Courier New" w:hAnsi="Courier New" w:cs="Courier New"/>
+          <w:color w:val="000000"/>
+          <w:sz w:val="16"/>
+          <w:szCs w:val="19"/>
+          <w:highlight w:val="white"/>
+        </w:rPr>
+        <w:t>web_service_</w:t>
+      </w:r>
+      <w:proofErr w:type="gramStart"/>
+      <w:r>
+        <w:rPr>
+          <w:rFonts w:ascii="Courier New" w:hAnsi="Courier New" w:cs="Courier New"/>
+          <w:color w:val="000000"/>
+          <w:sz w:val="16"/>
+          <w:szCs w:val="19"/>
+          <w:highlight w:val="white"/>
+        </w:rPr>
+        <w:t>call</w:t>
+      </w:r>
+      <w:proofErr w:type="spellEnd"/>
+      <w:r>
+        <w:rPr>
+          <w:rFonts w:ascii="Courier New" w:hAnsi="Courier New" w:cs="Courier New"/>
+          <w:color w:val="000000"/>
+          <w:sz w:val="16"/>
+          <w:szCs w:val="19"/>
+          <w:highlight w:val="white"/>
+        </w:rPr>
+        <w:t>(</w:t>
+      </w:r>
+      <w:proofErr w:type="gramEnd"/>
+      <w:r>
+        <w:rPr>
+          <w:rFonts w:ascii="Courier New" w:hAnsi="Courier New" w:cs="Courier New"/>
+          <w:color w:val="000000"/>
+          <w:sz w:val="16"/>
+          <w:szCs w:val="19"/>
+          <w:highlight w:val="white"/>
+        </w:rPr>
+        <w:t xml:space="preserve"> "</w:t>
+      </w:r>
+      <w:proofErr w:type="spellStart"/>
+      <w:r>
+        <w:rPr>
+          <w:rFonts w:ascii="Courier New" w:hAnsi="Courier New" w:cs="Courier New"/>
+          <w:color w:val="000000"/>
+          <w:sz w:val="16"/>
+          <w:szCs w:val="19"/>
+          <w:highlight w:val="white"/>
+        </w:rPr>
+        <w:t>StepName</w:t>
+      </w:r>
+      <w:proofErr w:type="spellEnd"/>
+      <w:r>
+        <w:rPr>
+          <w:rFonts w:ascii="Courier New" w:hAnsi="Courier New" w:cs="Courier New"/>
+          <w:color w:val="000000"/>
+          <w:sz w:val="16"/>
+          <w:szCs w:val="19"/>
+          <w:highlight w:val="white"/>
+        </w:rPr>
+        <w:t>=MyTransactionName</w:t>
+      </w:r>
+      <w:r>
+        <w:rPr>
+          <w:rFonts w:ascii="Courier New" w:hAnsi="Courier New" w:cs="Courier New"/>
+          <w:color w:val="000000"/>
+          <w:sz w:val="16"/>
+          <w:szCs w:val="19"/>
+          <w:highlight w:val="white"/>
+        </w:rPr>
+        <w:t>_01</w:t>
+      </w:r>
+      <w:r>
+        <w:rPr>
+          <w:rFonts w:ascii="Courier New" w:hAnsi="Courier New" w:cs="Courier New"/>
+          <w:color w:val="000000"/>
+          <w:sz w:val="16"/>
+          <w:szCs w:val="19"/>
+          <w:highlight w:val="white"/>
+        </w:rPr>
+        <w:t>",</w:t>
+      </w:r>
+    </w:p>
+    <w:p>
+      <w:pPr>
+        <w:autoSpaceDE w:val="0"/>
+        <w:autoSpaceDN w:val="0"/>
+        <w:ind w:left="720"/>
+        <w:rPr>
+          <w:rFonts w:ascii="Courier New" w:hAnsi="Courier New" w:cs="Courier New"/>
+          <w:color w:val="000000"/>
+          <w:sz w:val="16"/>
+          <w:szCs w:val="19"/>
+          <w:highlight w:val="white"/>
+        </w:rPr>
+      </w:pPr>
+      <w:r>
+        <w:rPr>
+          <w:rFonts w:ascii="Courier New" w:hAnsi="Courier New" w:cs="Courier New"/>
+          <w:color w:val="000000"/>
+          <w:sz w:val="16"/>
+          <w:szCs w:val="19"/>
+          <w:highlight w:val="white"/>
+        </w:rPr>
+        <w:t>           ...</w:t>
+      </w:r>
+    </w:p>
+    <w:p>
+      <w:pPr>
+        <w:autoSpaceDE w:val="0"/>
+        <w:autoSpaceDN w:val="0"/>
+        <w:ind w:left="720" w:firstLine="720"/>
+        <w:rPr>
+          <w:rFonts w:ascii="Courier New" w:hAnsi="Courier New" w:cs="Courier New"/>
+          <w:color w:val="000000"/>
+          <w:sz w:val="16"/>
+          <w:szCs w:val="19"/>
+          <w:highlight w:val="white"/>
+        </w:rPr>
+      </w:pPr>
+      <w:r>
+        <w:rPr>
+          <w:rFonts w:ascii="Courier New" w:hAnsi="Courier New" w:cs="Courier New"/>
+          <w:color w:val="000000"/>
+          <w:sz w:val="16"/>
+          <w:szCs w:val="19"/>
+          <w:highlight w:val="white"/>
+        </w:rPr>
+        <w:t>);</w:t>
+      </w:r>
+    </w:p>
+    <w:p>
+      <w:pPr>
+        <w:autoSpaceDE w:val="0"/>
+        <w:autoSpaceDN w:val="0"/>
+        <w:ind w:left="720" w:firstLine="720"/>
+        <w:rPr>
+          <w:rFonts w:ascii="Courier New" w:hAnsi="Courier New" w:cs="Courier New"/>
+          <w:color w:val="000000"/>
+          <w:sz w:val="16"/>
+          <w:szCs w:val="19"/>
+          <w:highlight w:val="white"/>
+        </w:rPr>
+      </w:pPr>
+    </w:p>
+    <w:p>
+      <w:pPr>
+        <w:autoSpaceDE w:val="0"/>
+        <w:autoSpaceDN w:val="0"/>
+        <w:ind w:left="720" w:firstLine="720"/>
+        <w:rPr>
+          <w:rFonts w:ascii="Courier New" w:hAnsi="Courier New" w:cs="Courier New"/>
+          <w:color w:val="000000"/>
+          <w:sz w:val="16"/>
+          <w:szCs w:val="19"/>
+          <w:highlight w:val="white"/>
+        </w:rPr>
+      </w:pPr>
+      <w:proofErr w:type="spellStart"/>
+      <w:r>
+        <w:rPr>
+          <w:rFonts w:ascii="Courier New" w:hAnsi="Courier New" w:cs="Courier New"/>
+          <w:color w:val="000000"/>
+          <w:sz w:val="16"/>
+          <w:szCs w:val="19"/>
+          <w:highlight w:val="white"/>
+        </w:rPr>
         <w:lastRenderedPageBreak/>
-        <w:t>//Optionally read a counter</w:t>
-      </w:r>
-    </w:p>
-    <w:p>
-      <w:pPr>
-        <w:autoSpaceDE w:val="0"/>
-        <w:autoSpaceDN w:val="0"/>
-        <w:ind w:left="720" w:firstLine="720"/>
-        <w:rPr>
-          <w:rFonts w:ascii="Courier New" w:hAnsi="Courier New" w:cs="Courier New"/>
-          <w:color w:val="000000"/>
-          <w:sz w:val="16"/>
-          <w:szCs w:val="19"/>
-        </w:rPr>
-      </w:pPr>
-      <w:proofErr w:type="spellStart"/>
-      <w:proofErr w:type="gramStart"/>
-      <w:r>
-        <w:rPr>
-          <w:rFonts w:ascii="Courier New" w:hAnsi="Courier New" w:cs="Courier New"/>
-          <w:color w:val="000000"/>
-          <w:sz w:val="16"/>
-          <w:szCs w:val="19"/>
-        </w:rPr>
-        <w:t>counterValue</w:t>
-      </w:r>
-      <w:proofErr w:type="spellEnd"/>
-      <w:proofErr w:type="gramEnd"/>
-      <w:r>
-        <w:rPr>
-          <w:rFonts w:ascii="Courier New" w:hAnsi="Courier New" w:cs="Courier New"/>
-          <w:color w:val="000000"/>
-          <w:sz w:val="16"/>
-          <w:szCs w:val="19"/>
-        </w:rPr>
-        <w:t xml:space="preserve"> = </w:t>
-      </w:r>
-      <w:proofErr w:type="spellStart"/>
-      <w:r>
-        <w:rPr>
-          <w:rFonts w:ascii="Courier New" w:hAnsi="Courier New" w:cs="Courier New"/>
-          <w:color w:val="000000"/>
-          <w:sz w:val="16"/>
-          <w:szCs w:val="19"/>
-        </w:rPr>
-        <w:t>GetCounter</w:t>
-      </w:r>
-      <w:proofErr w:type="spellEnd"/>
-      <w:r>
-        <w:rPr>
-          <w:rFonts w:ascii="Courier New" w:hAnsi="Courier New" w:cs="Courier New"/>
-          <w:color w:val="000000"/>
-          <w:sz w:val="16"/>
-          <w:szCs w:val="19"/>
-        </w:rPr>
-        <w:t>("</w:t>
-      </w:r>
-      <w:proofErr w:type="spellStart"/>
-      <w:r>
-        <w:rPr>
-          <w:rFonts w:ascii="Courier New" w:hAnsi="Courier New" w:cs="Courier New"/>
-          <w:color w:val="000000"/>
-          <w:sz w:val="16"/>
-          <w:szCs w:val="19"/>
-          <w:highlight w:val="white"/>
-        </w:rPr>
-        <w:t>LoadRunner</w:t>
-      </w:r>
-      <w:proofErr w:type="spellEnd"/>
-      <w:r>
-        <w:rPr>
-          <w:rFonts w:ascii="Courier New" w:hAnsi="Courier New" w:cs="Courier New"/>
-          <w:color w:val="000000"/>
-          <w:sz w:val="16"/>
-          <w:szCs w:val="19"/>
-        </w:rPr>
-        <w:t>(</w:t>
-      </w:r>
-      <w:proofErr w:type="spellStart"/>
-      <w:r>
-        <w:rPr>
-          <w:rFonts w:ascii="Courier New" w:hAnsi="Courier New" w:cs="Courier New"/>
-          <w:color w:val="000000"/>
-          <w:sz w:val="16"/>
-          <w:szCs w:val="19"/>
-        </w:rPr>
-        <w:t>VUsers</w:t>
-      </w:r>
-      <w:proofErr w:type="spellEnd"/>
-      <w:r>
-        <w:rPr>
-          <w:rFonts w:ascii="Courier New" w:hAnsi="Courier New" w:cs="Courier New"/>
-          <w:color w:val="000000"/>
-          <w:sz w:val="16"/>
-          <w:szCs w:val="19"/>
-        </w:rPr>
-        <w:t>)\\Count");</w:t>
-      </w:r>
-    </w:p>
-    <w:p>
-      <w:pPr>
-        <w:autoSpaceDE w:val="0"/>
-        <w:autoSpaceDN w:val="0"/>
-        <w:ind w:left="720"/>
-        <w:rPr>
-          <w:rFonts w:ascii="Courier New" w:hAnsi="Courier New" w:cs="Courier New"/>
-          <w:color w:val="000000"/>
-          <w:sz w:val="16"/>
-          <w:szCs w:val="19"/>
-          <w:highlight w:val="white"/>
-        </w:rPr>
-      </w:pPr>
-      <w:r>
-        <w:rPr>
-          <w:rFonts w:ascii="Courier New" w:hAnsi="Courier New" w:cs="Courier New"/>
-          <w:color w:val="000000"/>
-          <w:sz w:val="16"/>
-          <w:szCs w:val="19"/>
-        </w:rPr>
-        <w:t xml:space="preserve"> </w:t>
-      </w:r>
-      <w:r>
-        <w:rPr>
-          <w:rFonts w:ascii="Courier New" w:hAnsi="Courier New" w:cs="Courier New"/>
-          <w:color w:val="000000"/>
-          <w:sz w:val="16"/>
-          <w:szCs w:val="19"/>
-        </w:rPr>
-        <w:tab/>
-      </w:r>
-      <w:proofErr w:type="spellStart"/>
-      <w:r>
-        <w:rPr>
-          <w:rFonts w:ascii="Courier New" w:hAnsi="Courier New" w:cs="Courier New"/>
-          <w:color w:val="000000"/>
-          <w:sz w:val="16"/>
-          <w:szCs w:val="19"/>
-        </w:rPr>
-        <w:t>lr_log_</w:t>
-      </w:r>
-      <w:proofErr w:type="gramStart"/>
-      <w:r>
-        <w:rPr>
-          <w:rFonts w:ascii="Courier New" w:hAnsi="Courier New" w:cs="Courier New"/>
-          <w:color w:val="000000"/>
-          <w:sz w:val="16"/>
-          <w:szCs w:val="19"/>
-        </w:rPr>
-        <w:t>message</w:t>
-      </w:r>
-      <w:proofErr w:type="spellEnd"/>
-      <w:r>
-        <w:rPr>
-          <w:rFonts w:ascii="Courier New" w:hAnsi="Courier New" w:cs="Courier New"/>
-          <w:color w:val="000000"/>
-          <w:sz w:val="16"/>
-          <w:szCs w:val="19"/>
-        </w:rPr>
-        <w:t>(</w:t>
-      </w:r>
-      <w:proofErr w:type="gramEnd"/>
-      <w:r>
-        <w:rPr>
-          <w:rFonts w:ascii="Courier New" w:hAnsi="Courier New" w:cs="Courier New"/>
-          <w:color w:val="000000"/>
-          <w:sz w:val="16"/>
-          <w:szCs w:val="19"/>
-        </w:rPr>
-        <w:t>"</w:t>
-      </w:r>
-      <w:proofErr w:type="spellStart"/>
-      <w:r>
-        <w:rPr>
-          <w:rFonts w:ascii="Courier New" w:hAnsi="Courier New" w:cs="Courier New"/>
-          <w:color w:val="000000"/>
-          <w:sz w:val="16"/>
-          <w:szCs w:val="19"/>
-          <w:highlight w:val="white"/>
-        </w:rPr>
-        <w:t>LoadRunner</w:t>
-      </w:r>
-      <w:proofErr w:type="spellEnd"/>
-      <w:r>
-        <w:rPr>
-          <w:rFonts w:ascii="Courier New" w:hAnsi="Courier New" w:cs="Courier New"/>
-          <w:color w:val="000000"/>
-          <w:sz w:val="16"/>
-          <w:szCs w:val="19"/>
-        </w:rPr>
-        <w:t>(</w:t>
-      </w:r>
-      <w:proofErr w:type="spellStart"/>
-      <w:r>
-        <w:rPr>
-          <w:rFonts w:ascii="Courier New" w:hAnsi="Courier New" w:cs="Courier New"/>
-          <w:color w:val="000000"/>
-          <w:sz w:val="16"/>
-          <w:szCs w:val="19"/>
-        </w:rPr>
-        <w:t>VUsers</w:t>
-      </w:r>
-      <w:proofErr w:type="spellEnd"/>
-      <w:r>
-        <w:rPr>
-          <w:rFonts w:ascii="Courier New" w:hAnsi="Courier New" w:cs="Courier New"/>
-          <w:color w:val="000000"/>
-          <w:sz w:val="16"/>
-          <w:szCs w:val="19"/>
-        </w:rPr>
-        <w:t xml:space="preserve">)\\Count: %d", </w:t>
-      </w:r>
-      <w:proofErr w:type="spellStart"/>
-      <w:r>
-        <w:rPr>
-          <w:rFonts w:ascii="Courier New" w:hAnsi="Courier New" w:cs="Courier New"/>
-          <w:color w:val="000000"/>
-          <w:sz w:val="16"/>
-          <w:szCs w:val="19"/>
-        </w:rPr>
-        <w:t>counterValue</w:t>
-      </w:r>
-      <w:proofErr w:type="spellEnd"/>
-      <w:r>
-        <w:rPr>
-          <w:rFonts w:ascii="Courier New" w:hAnsi="Courier New" w:cs="Courier New"/>
-          <w:color w:val="000000"/>
-          <w:sz w:val="16"/>
-          <w:szCs w:val="19"/>
-        </w:rPr>
-        <w:t>);</w:t>
-      </w:r>
-    </w:p>
-    <w:p>
-      <w:pPr>
-        <w:autoSpaceDE w:val="0"/>
-        <w:autoSpaceDN w:val="0"/>
-        <w:ind w:left="720"/>
-        <w:rPr>
-          <w:rFonts w:ascii="Courier New" w:hAnsi="Courier New" w:cs="Courier New"/>
-          <w:color w:val="000000"/>
-          <w:sz w:val="16"/>
-          <w:szCs w:val="19"/>
-          <w:highlight w:val="white"/>
-        </w:rPr>
-      </w:pPr>
-    </w:p>
-    <w:p>
-      <w:pPr>
-        <w:autoSpaceDE w:val="0"/>
-        <w:autoSpaceDN w:val="0"/>
-        <w:ind w:left="720" w:firstLine="720"/>
-        <w:rPr>
-          <w:rFonts w:ascii="Courier New" w:hAnsi="Courier New" w:cs="Courier New"/>
-          <w:color w:val="000000"/>
-          <w:sz w:val="16"/>
-          <w:szCs w:val="19"/>
-          <w:highlight w:val="white"/>
-        </w:rPr>
-      </w:pPr>
-      <w:proofErr w:type="gramStart"/>
-      <w:r>
-        <w:rPr>
-          <w:rFonts w:ascii="Courier New" w:hAnsi="Courier New" w:cs="Courier New"/>
-          <w:color w:val="000000"/>
-          <w:sz w:val="16"/>
-          <w:szCs w:val="19"/>
-          <w:highlight w:val="white"/>
-        </w:rPr>
-        <w:t>return</w:t>
-      </w:r>
-      <w:proofErr w:type="gramEnd"/>
-      <w:r>
-        <w:rPr>
-          <w:rFonts w:ascii="Courier New" w:hAnsi="Courier New" w:cs="Courier New"/>
-          <w:color w:val="000000"/>
-          <w:sz w:val="16"/>
-          <w:szCs w:val="19"/>
-          <w:highlight w:val="white"/>
-        </w:rPr>
-        <w:t xml:space="preserve"> 0;</w:t>
-      </w:r>
-    </w:p>
-    <w:p>
-      <w:pPr>
-        <w:autoSpaceDE w:val="0"/>
-        <w:autoSpaceDN w:val="0"/>
-        <w:ind w:left="720"/>
-        <w:rPr>
-          <w:rFonts w:ascii="Courier New" w:hAnsi="Courier New" w:cs="Courier New"/>
-          <w:color w:val="000000"/>
-          <w:sz w:val="16"/>
-          <w:szCs w:val="19"/>
-          <w:highlight w:val="white"/>
-        </w:rPr>
-      </w:pPr>
-      <w:r>
-        <w:rPr>
-          <w:rFonts w:ascii="Courier New" w:hAnsi="Courier New" w:cs="Courier New"/>
-          <w:color w:val="000000"/>
-          <w:sz w:val="16"/>
-          <w:szCs w:val="19"/>
-          <w:highlight w:val="white"/>
-        </w:rPr>
-        <w:t>}</w:t>
-      </w:r>
-    </w:p>
-    <w:p>
-      <w:pPr>
-        <w:autoSpaceDE w:val="0"/>
-        <w:autoSpaceDN w:val="0"/>
-        <w:ind w:left="720"/>
-        <w:rPr>
-          <w:rFonts w:ascii="Courier New" w:hAnsi="Courier New" w:cs="Courier New"/>
-          <w:color w:val="000000"/>
-          <w:sz w:val="16"/>
-          <w:szCs w:val="19"/>
-          <w:highlight w:val="white"/>
-        </w:rPr>
-      </w:pPr>
-    </w:p>
-    <w:p>
-      <w:pPr>
-        <w:autoSpaceDE w:val="0"/>
-        <w:autoSpaceDN w:val="0"/>
-        <w:ind w:left="720"/>
-        <w:rPr>
-          <w:rFonts w:ascii="Courier New" w:hAnsi="Courier New" w:cs="Courier New"/>
-          <w:color w:val="000000"/>
-          <w:sz w:val="16"/>
-          <w:szCs w:val="19"/>
-          <w:highlight w:val="white"/>
-        </w:rPr>
-      </w:pPr>
-      <w:proofErr w:type="spellStart"/>
-      <w:r>
-        <w:rPr>
-          <w:rFonts w:ascii="Courier New" w:hAnsi="Courier New" w:cs="Courier New"/>
-          <w:color w:val="000000"/>
-          <w:sz w:val="16"/>
-          <w:szCs w:val="19"/>
-          <w:highlight w:val="white"/>
-        </w:rPr>
-        <w:t>vuser_</w:t>
-      </w:r>
-      <w:proofErr w:type="gramStart"/>
-      <w:r>
-        <w:rPr>
-          <w:rFonts w:ascii="Courier New" w:hAnsi="Courier New" w:cs="Courier New"/>
-          <w:color w:val="000000"/>
-          <w:sz w:val="16"/>
-          <w:szCs w:val="19"/>
-          <w:highlight w:val="white"/>
-        </w:rPr>
-        <w:t>end</w:t>
-      </w:r>
-      <w:proofErr w:type="spellEnd"/>
-      <w:r>
-        <w:rPr>
-          <w:rFonts w:ascii="Courier New" w:hAnsi="Courier New" w:cs="Courier New"/>
-          <w:color w:val="000000"/>
-          <w:sz w:val="16"/>
-          <w:szCs w:val="19"/>
-          <w:highlight w:val="white"/>
-        </w:rPr>
-        <w:t>()</w:t>
-      </w:r>
-      <w:proofErr w:type="gramEnd"/>
-    </w:p>
-    <w:p>
-      <w:pPr>
-        <w:autoSpaceDE w:val="0"/>
-        <w:autoSpaceDN w:val="0"/>
-        <w:ind w:left="720"/>
-        <w:rPr>
-          <w:rFonts w:ascii="Courier New" w:hAnsi="Courier New" w:cs="Courier New"/>
-          <w:color w:val="000000"/>
-          <w:sz w:val="16"/>
-          <w:szCs w:val="19"/>
-          <w:highlight w:val="white"/>
-        </w:rPr>
-      </w:pPr>
-      <w:r>
-        <w:rPr>
-          <w:rFonts w:ascii="Courier New" w:hAnsi="Courier New" w:cs="Courier New"/>
-          <w:color w:val="000000"/>
-          <w:sz w:val="16"/>
-          <w:szCs w:val="19"/>
-          <w:highlight w:val="white"/>
-        </w:rPr>
-        <w:t>{</w:t>
-      </w:r>
-    </w:p>
-    <w:p>
-      <w:pPr>
-        <w:autoSpaceDE w:val="0"/>
-        <w:autoSpaceDN w:val="0"/>
-        <w:rPr>
-          <w:rFonts w:ascii="Courier New" w:hAnsi="Courier New" w:cs="Courier New"/>
-          <w:color w:val="000000"/>
-          <w:sz w:val="16"/>
-          <w:szCs w:val="19"/>
-          <w:highlight w:val="white"/>
-        </w:rPr>
-      </w:pPr>
-      <w:r>
-        <w:rPr>
-          <w:rFonts w:ascii="Courier New" w:hAnsi="Courier New" w:cs="Courier New"/>
-          <w:color w:val="000000"/>
-          <w:sz w:val="16"/>
-          <w:szCs w:val="19"/>
-          <w:highlight w:val="white"/>
-        </w:rPr>
-        <w:t xml:space="preserve">           </w:t>
-      </w:r>
-      <w:r>
-        <w:rPr>
-          <w:rFonts w:ascii="Courier New" w:hAnsi="Courier New" w:cs="Courier New"/>
-          <w:color w:val="000000"/>
-          <w:sz w:val="16"/>
-          <w:szCs w:val="19"/>
-          <w:highlight w:val="white"/>
-        </w:rPr>
-        <w:t>//</w:t>
-      </w:r>
-      <w:r>
-        <w:rPr>
-          <w:rFonts w:ascii="Courier New" w:hAnsi="Courier New" w:cs="Courier New"/>
-          <w:color w:val="000000"/>
-          <w:sz w:val="16"/>
-          <w:szCs w:val="19"/>
-          <w:highlight w:val="white"/>
-        </w:rPr>
-        <w:t>Dec</w:t>
-      </w:r>
-      <w:r>
-        <w:rPr>
-          <w:rFonts w:ascii="Courier New" w:hAnsi="Courier New" w:cs="Courier New"/>
-          <w:color w:val="000000"/>
-          <w:sz w:val="16"/>
-          <w:szCs w:val="19"/>
-          <w:highlight w:val="white"/>
-        </w:rPr>
-        <w:t xml:space="preserve">rement </w:t>
-      </w:r>
-      <w:r>
-        <w:rPr>
-          <w:rFonts w:ascii="Courier New" w:hAnsi="Courier New" w:cs="Courier New"/>
-          <w:color w:val="000000"/>
-          <w:sz w:val="16"/>
-          <w:szCs w:val="19"/>
-          <w:highlight w:val="white"/>
-        </w:rPr>
-        <w:t>the</w:t>
-      </w:r>
-      <w:r>
-        <w:rPr>
-          <w:rFonts w:ascii="Courier New" w:hAnsi="Courier New" w:cs="Courier New"/>
-          <w:color w:val="000000"/>
-          <w:sz w:val="16"/>
-          <w:szCs w:val="19"/>
-          <w:highlight w:val="white"/>
-        </w:rPr>
-        <w:t xml:space="preserve"> counter when a </w:t>
-      </w:r>
-      <w:proofErr w:type="spellStart"/>
-      <w:r>
-        <w:rPr>
-          <w:rFonts w:ascii="Courier New" w:hAnsi="Courier New" w:cs="Courier New"/>
-          <w:color w:val="000000"/>
-          <w:sz w:val="16"/>
-          <w:szCs w:val="19"/>
-          <w:highlight w:val="white"/>
-        </w:rPr>
-        <w:t>VUser</w:t>
-      </w:r>
-      <w:proofErr w:type="spellEnd"/>
-      <w:r>
-        <w:rPr>
-          <w:rFonts w:ascii="Courier New" w:hAnsi="Courier New" w:cs="Courier New"/>
-          <w:color w:val="000000"/>
-          <w:sz w:val="16"/>
-          <w:szCs w:val="19"/>
-          <w:highlight w:val="white"/>
-        </w:rPr>
-        <w:t xml:space="preserve"> </w:t>
-      </w:r>
-      <w:r>
-        <w:rPr>
-          <w:rFonts w:ascii="Courier New" w:hAnsi="Courier New" w:cs="Courier New"/>
-          <w:color w:val="000000"/>
-          <w:sz w:val="16"/>
-          <w:szCs w:val="19"/>
-          <w:highlight w:val="white"/>
-        </w:rPr>
-        <w:t>ends</w:t>
-      </w:r>
-    </w:p>
-    <w:p>
-      <w:pPr>
-        <w:autoSpaceDE w:val="0"/>
-        <w:autoSpaceDN w:val="0"/>
-        <w:rPr>
-          <w:rFonts w:ascii="Courier New" w:hAnsi="Courier New" w:cs="Courier New"/>
-          <w:color w:val="000000"/>
-          <w:sz w:val="16"/>
-          <w:szCs w:val="19"/>
-          <w:highlight w:val="white"/>
-        </w:rPr>
-      </w:pPr>
-      <w:r>
-        <w:rPr>
-          <w:rFonts w:ascii="Courier New" w:hAnsi="Courier New" w:cs="Courier New"/>
-          <w:color w:val="000000"/>
-          <w:sz w:val="16"/>
-          <w:szCs w:val="19"/>
-          <w:highlight w:val="white"/>
-        </w:rPr>
-        <w:t xml:space="preserve">           </w:t>
-      </w:r>
-      <w:proofErr w:type="spellStart"/>
-      <w:proofErr w:type="gramStart"/>
-      <w:r>
-        <w:rPr>
-          <w:rFonts w:ascii="Courier New" w:hAnsi="Courier New" w:cs="Courier New"/>
-          <w:color w:val="000000"/>
-          <w:sz w:val="16"/>
-          <w:szCs w:val="19"/>
-          <w:highlight w:val="white"/>
-        </w:rPr>
-        <w:t>IncrementCounter</w:t>
-      </w:r>
-      <w:proofErr w:type="spellEnd"/>
-      <w:r>
-        <w:rPr>
-          <w:rFonts w:ascii="Courier New" w:hAnsi="Courier New" w:cs="Courier New"/>
-          <w:color w:val="000000"/>
-          <w:sz w:val="16"/>
-          <w:szCs w:val="19"/>
-          <w:highlight w:val="white"/>
-        </w:rPr>
-        <w:t>(</w:t>
-      </w:r>
-      <w:proofErr w:type="gramEnd"/>
-      <w:r>
-        <w:rPr>
-          <w:rFonts w:ascii="Courier New" w:hAnsi="Courier New" w:cs="Courier New"/>
-          <w:color w:val="000000"/>
-          <w:sz w:val="16"/>
-          <w:szCs w:val="19"/>
-          <w:highlight w:val="white"/>
-        </w:rPr>
-        <w:t>"</w:t>
-      </w:r>
-      <w:proofErr w:type="spellStart"/>
-      <w:r>
-        <w:rPr>
-          <w:rFonts w:ascii="Courier New" w:hAnsi="Courier New" w:cs="Courier New"/>
-          <w:color w:val="000000"/>
-          <w:sz w:val="16"/>
-          <w:szCs w:val="19"/>
-          <w:highlight w:val="white"/>
-        </w:rPr>
-        <w:t>LoadRunner</w:t>
-      </w:r>
-      <w:proofErr w:type="spellEnd"/>
-      <w:r>
-        <w:rPr>
-          <w:rFonts w:ascii="Courier New" w:hAnsi="Courier New" w:cs="Courier New"/>
-          <w:color w:val="000000"/>
-          <w:sz w:val="16"/>
-          <w:szCs w:val="19"/>
-          <w:highlight w:val="white"/>
-        </w:rPr>
-        <w:t>(</w:t>
-      </w:r>
-      <w:proofErr w:type="spellStart"/>
-      <w:r>
-        <w:rPr>
-          <w:rFonts w:ascii="Courier New" w:hAnsi="Courier New" w:cs="Courier New"/>
-          <w:color w:val="000000"/>
-          <w:sz w:val="16"/>
-          <w:szCs w:val="19"/>
-          <w:highlight w:val="white"/>
-        </w:rPr>
-        <w:t>VUsers</w:t>
-      </w:r>
-      <w:proofErr w:type="spellEnd"/>
-      <w:r>
-        <w:rPr>
-          <w:rFonts w:ascii="Courier New" w:hAnsi="Courier New" w:cs="Courier New"/>
-          <w:color w:val="000000"/>
-          <w:sz w:val="16"/>
-          <w:szCs w:val="19"/>
-          <w:highlight w:val="white"/>
-        </w:rPr>
-        <w:t>)</w:t>
-      </w:r>
-      <w:r>
-        <w:rPr>
-          <w:rFonts w:ascii="Courier New" w:hAnsi="Courier New" w:cs="Courier New"/>
-          <w:color w:val="000000"/>
-          <w:sz w:val="16"/>
-          <w:szCs w:val="19"/>
-          <w:highlight w:val="white"/>
-        </w:rPr>
-        <w:t>\\Count</w:t>
-      </w:r>
-      <w:r>
-        <w:rPr>
-          <w:rFonts w:ascii="Courier New" w:hAnsi="Courier New" w:cs="Courier New"/>
-          <w:color w:val="000000"/>
-          <w:sz w:val="16"/>
-          <w:szCs w:val="19"/>
-          <w:highlight w:val="white"/>
-        </w:rPr>
-        <w:t>"</w:t>
-      </w:r>
-      <w:r>
-        <w:rPr>
-          <w:rFonts w:ascii="Courier New" w:hAnsi="Courier New" w:cs="Courier New"/>
-          <w:color w:val="000000"/>
-          <w:sz w:val="16"/>
-          <w:szCs w:val="19"/>
-          <w:highlight w:val="white"/>
-        </w:rPr>
-        <w:t>, -1</w:t>
-      </w:r>
-      <w:r>
-        <w:rPr>
-          <w:rFonts w:ascii="Courier New" w:hAnsi="Courier New" w:cs="Courier New"/>
-          <w:color w:val="000000"/>
-          <w:sz w:val="16"/>
-          <w:szCs w:val="19"/>
-          <w:highlight w:val="white"/>
-        </w:rPr>
-        <w:t>);</w:t>
-      </w:r>
-    </w:p>
-    <w:p>
-      <w:pPr>
-        <w:autoSpaceDE w:val="0"/>
-        <w:autoSpaceDN w:val="0"/>
-        <w:ind w:left="720"/>
-        <w:rPr>
-          <w:rFonts w:ascii="Courier New" w:hAnsi="Courier New" w:cs="Courier New"/>
-          <w:color w:val="000000"/>
-          <w:sz w:val="16"/>
-          <w:szCs w:val="19"/>
-          <w:highlight w:val="white"/>
-        </w:rPr>
-      </w:pPr>
-    </w:p>
-    <w:p>
-      <w:pPr>
-        <w:autoSpaceDE w:val="0"/>
-        <w:autoSpaceDN w:val="0"/>
-        <w:ind w:left="720"/>
-        <w:rPr>
-          <w:rFonts w:ascii="Courier New" w:hAnsi="Courier New" w:cs="Courier New"/>
-          <w:color w:val="000000"/>
-          <w:sz w:val="16"/>
-          <w:szCs w:val="19"/>
-          <w:highlight w:val="white"/>
-        </w:rPr>
-      </w:pPr>
-      <w:r>
-        <w:rPr>
-          <w:rFonts w:ascii="Courier New" w:hAnsi="Courier New" w:cs="Courier New"/>
-          <w:color w:val="000000"/>
-          <w:sz w:val="16"/>
-          <w:szCs w:val="19"/>
-          <w:highlight w:val="white"/>
-        </w:rPr>
-        <w:t>    </w:t>
-      </w:r>
-      <w:proofErr w:type="gramStart"/>
-      <w:r>
-        <w:rPr>
-          <w:rFonts w:ascii="Courier New" w:hAnsi="Courier New" w:cs="Courier New"/>
-          <w:color w:val="000000"/>
-          <w:sz w:val="16"/>
-          <w:szCs w:val="19"/>
-          <w:highlight w:val="white"/>
-        </w:rPr>
-        <w:t>return</w:t>
-      </w:r>
-      <w:proofErr w:type="gramEnd"/>
-      <w:r>
-        <w:rPr>
-          <w:rFonts w:ascii="Courier New" w:hAnsi="Courier New" w:cs="Courier New"/>
-          <w:color w:val="000000"/>
-          <w:sz w:val="16"/>
-          <w:szCs w:val="19"/>
-          <w:highlight w:val="white"/>
-        </w:rPr>
-        <w:t xml:space="preserve"> 0;</w:t>
-      </w:r>
-    </w:p>
-    <w:p>
-      <w:pPr>
-        <w:autoSpaceDE w:val="0"/>
-        <w:autoSpaceDN w:val="0"/>
-        <w:ind w:left="720"/>
-        <w:rPr>
-          <w:rFonts w:ascii="Courier New" w:hAnsi="Courier New" w:cs="Courier New"/>
-          <w:color w:val="000000"/>
-          <w:sz w:val="16"/>
-          <w:szCs w:val="19"/>
-          <w:highlight w:val="white"/>
-        </w:rPr>
-      </w:pPr>
-      <w:r>
-        <w:rPr>
-          <w:rFonts w:ascii="Courier New" w:hAnsi="Courier New" w:cs="Courier New"/>
-          <w:color w:val="000000"/>
-          <w:sz w:val="16"/>
-          <w:szCs w:val="19"/>
-          <w:highlight w:val="white"/>
-        </w:rPr>
-        <w:t>}</w:t>
-      </w:r>
-    </w:p>
-    <w:p>
-      <w:pPr>
-        <w:pStyle w:val="Heading2"/>
-        <w:rPr>
-          <w:highlight w:val="white"/>
-        </w:rPr>
-      </w:pPr>
-      <w:r>
-        <w:rPr>
-          <w:highlight w:val="white"/>
-        </w:rPr>
-        <w:t xml:space="preserve">Correlating </w:t>
-      </w:r>
-      <w:proofErr w:type="spellStart"/>
-      <w:r>
-        <w:rPr>
-          <w:highlight w:val="white"/>
-        </w:rPr>
-        <w:t>LoadRunner</w:t>
-      </w:r>
-      <w:proofErr w:type="spellEnd"/>
-      <w:r>
-        <w:rPr>
-          <w:highlight w:val="white"/>
-        </w:rPr>
-        <w:t xml:space="preserve"> Transactions with AppDynamics Transactions</w:t>
-      </w:r>
-    </w:p>
-    <w:p>
-      <w:pPr>
-        <w:ind w:firstLine="0"/>
-      </w:pPr>
-      <w:r>
-        <w:rPr>
-          <w:highlight w:val="white"/>
-        </w:rPr>
-        <w:t xml:space="preserve">You </w:t>
-      </w:r>
-      <w:r>
-        <w:rPr>
-          <w:highlight w:val="white"/>
-        </w:rPr>
-        <w:t>can</w:t>
-      </w:r>
-      <w:r>
-        <w:rPr>
-          <w:highlight w:val="white"/>
-        </w:rPr>
-        <w:t xml:space="preserve"> directly correlate an </w:t>
-      </w:r>
-      <w:r>
-        <w:rPr>
-          <w:highlight w:val="white"/>
-        </w:rPr>
-        <w:t>AppDynamics</w:t>
-      </w:r>
-      <w:r>
-        <w:rPr>
-          <w:highlight w:val="white"/>
-        </w:rPr>
-        <w:t xml:space="preserve"> business transaction with a </w:t>
-      </w:r>
-      <w:proofErr w:type="spellStart"/>
-      <w:r>
-        <w:rPr>
-          <w:highlight w:val="white"/>
-        </w:rPr>
-        <w:t>LoadRunner</w:t>
-      </w:r>
-      <w:proofErr w:type="spellEnd"/>
-      <w:r>
-        <w:rPr>
-          <w:highlight w:val="white"/>
-        </w:rPr>
-        <w:t xml:space="preserve"> transaction (</w:t>
-      </w:r>
-      <w:proofErr w:type="spellStart"/>
-      <w:r>
-        <w:t>lr_start_transaction</w:t>
-      </w:r>
-      <w:proofErr w:type="spellEnd"/>
-      <w:r>
-        <w:t xml:space="preserve">) by using the </w:t>
-      </w:r>
-      <w:proofErr w:type="spellStart"/>
-      <w:r>
-        <w:t>LoadRunner</w:t>
-      </w:r>
-      <w:proofErr w:type="spellEnd"/>
-      <w:r>
-        <w:t xml:space="preserve"> </w:t>
-      </w:r>
-      <w:r>
-        <w:t>function</w:t>
-      </w:r>
-      <w:r>
-        <w:t xml:space="preserve"> </w:t>
-      </w:r>
-      <w:proofErr w:type="spellStart"/>
-      <w:r>
-        <w:t>web_add_header</w:t>
-      </w:r>
-      <w:proofErr w:type="spellEnd"/>
-      <w:r>
-        <w:t xml:space="preserve"> and then detecting the header in AppDynamics to discover the transaction. The following are steps to do this:</w:t>
-      </w:r>
-    </w:p>
-    <w:p>
-      <w:pPr>
-        <w:pStyle w:val="Heading3"/>
-        <w:rPr>
-          <w:highlight w:val="white"/>
-        </w:rPr>
-      </w:pPr>
-      <w:r>
-        <w:rPr>
-          <w:highlight w:val="white"/>
-        </w:rPr>
-        <w:t xml:space="preserve">In </w:t>
-      </w:r>
-      <w:proofErr w:type="spellStart"/>
-      <w:r>
-        <w:rPr>
-          <w:highlight w:val="white"/>
-        </w:rPr>
-        <w:t>LoadRunner</w:t>
-      </w:r>
-      <w:proofErr w:type="spellEnd"/>
-    </w:p>
-    <w:p>
-      <w:pPr>
-        <w:ind w:firstLine="0"/>
-        <w:rPr>
-          <w:highlight w:val="white"/>
-        </w:rPr>
-      </w:pPr>
-      <w:r>
-        <w:rPr>
-          <w:highlight w:val="white"/>
-        </w:rPr>
-        <w:t xml:space="preserve">Add a </w:t>
-      </w:r>
-      <w:proofErr w:type="spellStart"/>
-      <w:r>
-        <w:rPr>
-          <w:highlight w:val="white"/>
-        </w:rPr>
-        <w:t>web_add_header</w:t>
-      </w:r>
-      <w:proofErr w:type="spellEnd"/>
-      <w:r>
-        <w:rPr>
-          <w:highlight w:val="white"/>
-        </w:rPr>
-        <w:t xml:space="preserve"> </w:t>
-      </w:r>
-      <w:r>
-        <w:rPr>
-          <w:highlight w:val="white"/>
-        </w:rPr>
-        <w:t>function</w:t>
-      </w:r>
-      <w:r>
-        <w:rPr>
-          <w:highlight w:val="white"/>
-        </w:rPr>
-        <w:t xml:space="preserve"> call before the web or http call. The following is example code:</w:t>
-      </w:r>
-    </w:p>
-    <w:p>
-      <w:pPr>
-        <w:ind w:firstLine="0"/>
-        <w:rPr>
-          <w:highlight w:val="white"/>
-        </w:rPr>
-      </w:pPr>
-    </w:p>
-    <w:p>
-      <w:pPr>
-        <w:autoSpaceDE w:val="0"/>
-        <w:autoSpaceDN w:val="0"/>
-        <w:ind w:left="720"/>
-        <w:rPr>
-          <w:rFonts w:ascii="Courier New" w:hAnsi="Courier New" w:cs="Courier New"/>
-          <w:color w:val="000000"/>
-          <w:sz w:val="16"/>
-          <w:szCs w:val="19"/>
-          <w:highlight w:val="white"/>
-        </w:rPr>
-      </w:pPr>
-      <w:proofErr w:type="gramStart"/>
-      <w:r>
-        <w:rPr>
-          <w:rFonts w:ascii="Courier New" w:hAnsi="Courier New" w:cs="Courier New"/>
-          <w:color w:val="000000"/>
-          <w:sz w:val="16"/>
-          <w:szCs w:val="19"/>
-          <w:highlight w:val="white"/>
-        </w:rPr>
-        <w:t>Action()</w:t>
-      </w:r>
-      <w:proofErr w:type="gramEnd"/>
-    </w:p>
-    <w:p>
-      <w:pPr>
-        <w:autoSpaceDE w:val="0"/>
-        <w:autoSpaceDN w:val="0"/>
-        <w:ind w:left="720"/>
-        <w:rPr>
-          <w:rFonts w:ascii="Courier New" w:hAnsi="Courier New" w:cs="Courier New"/>
-          <w:color w:val="000000"/>
-          <w:sz w:val="16"/>
-          <w:szCs w:val="19"/>
-          <w:highlight w:val="white"/>
-        </w:rPr>
-      </w:pPr>
-      <w:r>
-        <w:rPr>
-          <w:rFonts w:ascii="Courier New" w:hAnsi="Courier New" w:cs="Courier New"/>
-          <w:color w:val="000000"/>
-          <w:sz w:val="16"/>
-          <w:szCs w:val="19"/>
-          <w:highlight w:val="white"/>
-        </w:rPr>
-        <w:t>{</w:t>
-      </w:r>
-    </w:p>
-    <w:p>
-      <w:pPr>
-        <w:autoSpaceDE w:val="0"/>
-        <w:autoSpaceDN w:val="0"/>
-        <w:rPr>
-          <w:rFonts w:ascii="Courier New" w:hAnsi="Courier New" w:cs="Courier New"/>
-          <w:color w:val="000000"/>
-          <w:sz w:val="16"/>
-          <w:szCs w:val="19"/>
-          <w:highlight w:val="white"/>
-        </w:rPr>
-      </w:pPr>
-      <w:r>
-        <w:rPr>
-          <w:rFonts w:ascii="Courier New" w:hAnsi="Courier New" w:cs="Courier New"/>
-          <w:color w:val="000000"/>
-          <w:sz w:val="16"/>
-          <w:szCs w:val="19"/>
-          <w:highlight w:val="white"/>
-        </w:rPr>
-        <w:t xml:space="preserve">           </w:t>
-      </w:r>
-      <w:proofErr w:type="spellStart"/>
-      <w:r>
-        <w:rPr>
-          <w:rFonts w:ascii="Courier New" w:hAnsi="Courier New" w:cs="Courier New"/>
-          <w:color w:val="000000"/>
-          <w:sz w:val="16"/>
-          <w:szCs w:val="19"/>
-          <w:highlight w:val="white"/>
-        </w:rPr>
-        <w:t>lr_start_</w:t>
-      </w:r>
-      <w:proofErr w:type="gramStart"/>
-      <w:r>
-        <w:rPr>
-          <w:rFonts w:ascii="Courier New" w:hAnsi="Courier New" w:cs="Courier New"/>
-          <w:color w:val="000000"/>
-          <w:sz w:val="16"/>
-          <w:szCs w:val="19"/>
-          <w:highlight w:val="white"/>
-        </w:rPr>
-        <w:t>transaction</w:t>
-      </w:r>
-      <w:proofErr w:type="spellEnd"/>
-      <w:r>
-        <w:rPr>
-          <w:rFonts w:ascii="Courier New" w:hAnsi="Courier New" w:cs="Courier New"/>
-          <w:color w:val="000000"/>
-          <w:sz w:val="16"/>
-          <w:szCs w:val="19"/>
-          <w:highlight w:val="white"/>
-        </w:rPr>
-        <w:t>(</w:t>
-      </w:r>
-      <w:proofErr w:type="gramEnd"/>
-      <w:r>
-        <w:rPr>
-          <w:rFonts w:ascii="Courier New" w:hAnsi="Courier New" w:cs="Courier New"/>
-          <w:color w:val="000000"/>
-          <w:sz w:val="16"/>
-          <w:szCs w:val="19"/>
-          <w:highlight w:val="white"/>
-        </w:rPr>
-        <w:t>"MyTransactionName</w:t>
-      </w:r>
-      <w:r>
-        <w:rPr>
-          <w:rFonts w:ascii="Courier New" w:hAnsi="Courier New" w:cs="Courier New"/>
-          <w:color w:val="000000"/>
-          <w:sz w:val="16"/>
-          <w:szCs w:val="19"/>
-          <w:highlight w:val="white"/>
-        </w:rPr>
-        <w:t>_01</w:t>
-      </w:r>
-      <w:r>
-        <w:rPr>
-          <w:rFonts w:ascii="Courier New" w:hAnsi="Courier New" w:cs="Courier New"/>
-          <w:color w:val="000000"/>
-          <w:sz w:val="16"/>
-          <w:szCs w:val="19"/>
-          <w:highlight w:val="white"/>
-        </w:rPr>
-        <w:t>");</w:t>
-      </w:r>
-    </w:p>
-    <w:p>
-      <w:pPr>
-        <w:autoSpaceDE w:val="0"/>
-        <w:autoSpaceDN w:val="0"/>
-        <w:ind w:left="720"/>
-        <w:rPr>
-          <w:rFonts w:ascii="Courier New" w:hAnsi="Courier New" w:cs="Courier New"/>
-          <w:color w:val="000000"/>
-          <w:sz w:val="16"/>
-          <w:szCs w:val="19"/>
-        </w:rPr>
-      </w:pPr>
-      <w:r>
-        <w:rPr>
-          <w:rFonts w:ascii="Courier New" w:hAnsi="Courier New" w:cs="Courier New"/>
-          <w:color w:val="000000"/>
-          <w:sz w:val="16"/>
-          <w:szCs w:val="19"/>
-        </w:rPr>
-        <w:t xml:space="preserve">    </w:t>
-      </w:r>
-    </w:p>
-    <w:p>
-      <w:pPr>
-        <w:autoSpaceDE w:val="0"/>
-        <w:autoSpaceDN w:val="0"/>
-        <w:rPr>
-          <w:rFonts w:ascii="Courier New" w:hAnsi="Courier New" w:cs="Courier New"/>
-          <w:color w:val="000000"/>
-          <w:sz w:val="16"/>
-          <w:szCs w:val="19"/>
-          <w:highlight w:val="white"/>
-        </w:rPr>
-      </w:pPr>
-      <w:r>
-        <w:rPr>
-          <w:rFonts w:ascii="Courier New" w:hAnsi="Courier New" w:cs="Courier New"/>
-          <w:color w:val="000000"/>
-          <w:sz w:val="16"/>
-          <w:szCs w:val="19"/>
-        </w:rPr>
-        <w:t xml:space="preserve">           </w:t>
-      </w:r>
-      <w:proofErr w:type="spellStart"/>
-      <w:r>
-        <w:rPr>
-          <w:rFonts w:ascii="Courier New" w:hAnsi="Courier New" w:cs="Courier New"/>
-          <w:color w:val="000000"/>
-          <w:sz w:val="16"/>
-          <w:szCs w:val="19"/>
-        </w:rPr>
-        <w:t>web_add_</w:t>
-      </w:r>
-      <w:proofErr w:type="gramStart"/>
-      <w:r>
-        <w:rPr>
-          <w:rFonts w:ascii="Courier New" w:hAnsi="Courier New" w:cs="Courier New"/>
-          <w:color w:val="000000"/>
-          <w:sz w:val="16"/>
-          <w:szCs w:val="19"/>
-        </w:rPr>
-        <w:t>header</w:t>
-      </w:r>
-      <w:proofErr w:type="spellEnd"/>
-      <w:r>
-        <w:rPr>
-          <w:rFonts w:ascii="Courier New" w:hAnsi="Courier New" w:cs="Courier New"/>
-          <w:color w:val="000000"/>
-          <w:sz w:val="16"/>
-          <w:szCs w:val="19"/>
-        </w:rPr>
-        <w:t>(</w:t>
-      </w:r>
-      <w:proofErr w:type="gramEnd"/>
-      <w:r>
-        <w:rPr>
-          <w:rFonts w:ascii="Courier New" w:hAnsi="Courier New" w:cs="Courier New"/>
-          <w:color w:val="000000"/>
-          <w:sz w:val="16"/>
-          <w:szCs w:val="19"/>
-        </w:rPr>
-        <w:t>"</w:t>
-      </w:r>
-      <w:proofErr w:type="spellStart"/>
-      <w:r>
-        <w:rPr>
-          <w:rFonts w:ascii="Courier New" w:hAnsi="Courier New" w:cs="Courier New"/>
-          <w:b/>
-          <w:color w:val="000000"/>
-          <w:sz w:val="16"/>
-          <w:szCs w:val="19"/>
-        </w:rPr>
-        <w:t>AppDHeader</w:t>
-      </w:r>
-      <w:proofErr w:type="spellEnd"/>
-      <w:r>
-        <w:rPr>
-          <w:rFonts w:ascii="Courier New" w:hAnsi="Courier New" w:cs="Courier New"/>
-          <w:color w:val="000000"/>
-          <w:sz w:val="16"/>
-          <w:szCs w:val="19"/>
-        </w:rPr>
-        <w:t>", "</w:t>
-      </w:r>
-      <w:r>
-        <w:rPr>
-          <w:rFonts w:ascii="Courier New" w:hAnsi="Courier New" w:cs="Courier New"/>
-          <w:color w:val="000000"/>
-          <w:sz w:val="16"/>
-          <w:szCs w:val="19"/>
-          <w:highlight w:val="white"/>
-        </w:rPr>
-        <w:t>MyTransactionName</w:t>
-      </w:r>
-      <w:r>
-        <w:rPr>
-          <w:rFonts w:ascii="Courier New" w:hAnsi="Courier New" w:cs="Courier New"/>
-          <w:color w:val="000000"/>
-          <w:sz w:val="16"/>
-          <w:szCs w:val="19"/>
-          <w:highlight w:val="white"/>
-        </w:rPr>
-        <w:t>_01</w:t>
-      </w:r>
-      <w:r>
-        <w:rPr>
-          <w:rFonts w:ascii="Courier New" w:hAnsi="Courier New" w:cs="Courier New"/>
-          <w:color w:val="000000"/>
-          <w:sz w:val="16"/>
-          <w:szCs w:val="19"/>
-        </w:rPr>
-        <w:t>");</w:t>
-      </w:r>
-    </w:p>
-    <w:p>
-      <w:pPr>
-        <w:autoSpaceDE w:val="0"/>
-        <w:autoSpaceDN w:val="0"/>
-        <w:ind w:left="720" w:firstLine="720"/>
-        <w:rPr>
-          <w:rFonts w:ascii="Courier New" w:hAnsi="Courier New" w:cs="Courier New"/>
-          <w:color w:val="000000"/>
-          <w:sz w:val="16"/>
-          <w:szCs w:val="19"/>
-          <w:highlight w:val="white"/>
-        </w:rPr>
-      </w:pPr>
-    </w:p>
-    <w:p>
-      <w:pPr>
-        <w:autoSpaceDE w:val="0"/>
-        <w:autoSpaceDN w:val="0"/>
-        <w:ind w:left="720" w:firstLine="720"/>
-        <w:rPr>
-          <w:rFonts w:ascii="Courier New" w:hAnsi="Courier New" w:cs="Courier New"/>
-          <w:color w:val="000000"/>
-          <w:sz w:val="16"/>
-          <w:szCs w:val="19"/>
-          <w:highlight w:val="white"/>
-        </w:rPr>
-      </w:pPr>
-      <w:proofErr w:type="spellStart"/>
-      <w:r>
-        <w:rPr>
-          <w:rFonts w:ascii="Courier New" w:hAnsi="Courier New" w:cs="Courier New"/>
-          <w:color w:val="000000"/>
-          <w:sz w:val="16"/>
-          <w:szCs w:val="19"/>
-          <w:highlight w:val="white"/>
-        </w:rPr>
-        <w:t>web_service_</w:t>
-      </w:r>
-      <w:proofErr w:type="gramStart"/>
-      <w:r>
-        <w:rPr>
-          <w:rFonts w:ascii="Courier New" w:hAnsi="Courier New" w:cs="Courier New"/>
-          <w:color w:val="000000"/>
-          <w:sz w:val="16"/>
-          <w:szCs w:val="19"/>
-          <w:highlight w:val="white"/>
-        </w:rPr>
-        <w:t>call</w:t>
-      </w:r>
-      <w:proofErr w:type="spellEnd"/>
-      <w:r>
-        <w:rPr>
-          <w:rFonts w:ascii="Courier New" w:hAnsi="Courier New" w:cs="Courier New"/>
-          <w:color w:val="000000"/>
-          <w:sz w:val="16"/>
-          <w:szCs w:val="19"/>
-          <w:highlight w:val="white"/>
-        </w:rPr>
-        <w:t>(</w:t>
-      </w:r>
-      <w:proofErr w:type="gramEnd"/>
-      <w:r>
-        <w:rPr>
-          <w:rFonts w:ascii="Courier New" w:hAnsi="Courier New" w:cs="Courier New"/>
-          <w:color w:val="000000"/>
-          <w:sz w:val="16"/>
-          <w:szCs w:val="19"/>
-          <w:highlight w:val="white"/>
-        </w:rPr>
-        <w:t xml:space="preserve"> "</w:t>
-      </w:r>
-      <w:proofErr w:type="spellStart"/>
-      <w:r>
-        <w:rPr>
-          <w:rFonts w:ascii="Courier New" w:hAnsi="Courier New" w:cs="Courier New"/>
-          <w:color w:val="000000"/>
-          <w:sz w:val="16"/>
-          <w:szCs w:val="19"/>
-          <w:highlight w:val="white"/>
-        </w:rPr>
-        <w:t>StepName</w:t>
-      </w:r>
-      <w:proofErr w:type="spellEnd"/>
-      <w:r>
-        <w:rPr>
-          <w:rFonts w:ascii="Courier New" w:hAnsi="Courier New" w:cs="Courier New"/>
-          <w:color w:val="000000"/>
-          <w:sz w:val="16"/>
-          <w:szCs w:val="19"/>
-          <w:highlight w:val="white"/>
-        </w:rPr>
-        <w:t>=MyTransactionName</w:t>
-      </w:r>
-      <w:r>
-        <w:rPr>
-          <w:rFonts w:ascii="Courier New" w:hAnsi="Courier New" w:cs="Courier New"/>
-          <w:color w:val="000000"/>
-          <w:sz w:val="16"/>
-          <w:szCs w:val="19"/>
-          <w:highlight w:val="white"/>
-        </w:rPr>
-        <w:t>_01</w:t>
-      </w:r>
-      <w:r>
-        <w:rPr>
-          <w:rFonts w:ascii="Courier New" w:hAnsi="Courier New" w:cs="Courier New"/>
-          <w:color w:val="000000"/>
-          <w:sz w:val="16"/>
-          <w:szCs w:val="19"/>
-          <w:highlight w:val="white"/>
-        </w:rPr>
-        <w:t>",</w:t>
-      </w:r>
-    </w:p>
-    <w:p>
-      <w:pPr>
-        <w:autoSpaceDE w:val="0"/>
-        <w:autoSpaceDN w:val="0"/>
-        <w:ind w:left="720"/>
-        <w:rPr>
-          <w:rFonts w:ascii="Courier New" w:hAnsi="Courier New" w:cs="Courier New"/>
-          <w:color w:val="000000"/>
-          <w:sz w:val="16"/>
-          <w:szCs w:val="19"/>
-          <w:highlight w:val="white"/>
-        </w:rPr>
-      </w:pPr>
-      <w:r>
-        <w:rPr>
-          <w:rFonts w:ascii="Courier New" w:hAnsi="Courier New" w:cs="Courier New"/>
-          <w:color w:val="000000"/>
-          <w:sz w:val="16"/>
-          <w:szCs w:val="19"/>
-          <w:highlight w:val="white"/>
-        </w:rPr>
-        <w:t>           ...</w:t>
-      </w:r>
-    </w:p>
-    <w:p>
-      <w:pPr>
-        <w:autoSpaceDE w:val="0"/>
-        <w:autoSpaceDN w:val="0"/>
-        <w:ind w:left="720" w:firstLine="720"/>
-        <w:rPr>
-          <w:rFonts w:ascii="Courier New" w:hAnsi="Courier New" w:cs="Courier New"/>
-          <w:color w:val="000000"/>
-          <w:sz w:val="16"/>
-          <w:szCs w:val="19"/>
-          <w:highlight w:val="white"/>
-        </w:rPr>
-      </w:pPr>
-      <w:r>
-        <w:rPr>
-          <w:rFonts w:ascii="Courier New" w:hAnsi="Courier New" w:cs="Courier New"/>
-          <w:color w:val="000000"/>
-          <w:sz w:val="16"/>
-          <w:szCs w:val="19"/>
-          <w:highlight w:val="white"/>
-        </w:rPr>
-        <w:t>);</w:t>
-      </w:r>
-    </w:p>
-    <w:p>
-      <w:pPr>
-        <w:autoSpaceDE w:val="0"/>
-        <w:autoSpaceDN w:val="0"/>
-        <w:ind w:left="720" w:firstLine="720"/>
-        <w:rPr>
-          <w:rFonts w:ascii="Courier New" w:hAnsi="Courier New" w:cs="Courier New"/>
-          <w:color w:val="000000"/>
-          <w:sz w:val="16"/>
-          <w:szCs w:val="19"/>
-          <w:highlight w:val="white"/>
-        </w:rPr>
-      </w:pPr>
-    </w:p>
-    <w:p>
-      <w:pPr>
-        <w:autoSpaceDE w:val="0"/>
-        <w:autoSpaceDN w:val="0"/>
-        <w:ind w:left="720" w:firstLine="720"/>
-        <w:rPr>
-          <w:rFonts w:ascii="Courier New" w:hAnsi="Courier New" w:cs="Courier New"/>
-          <w:color w:val="000000"/>
-          <w:sz w:val="16"/>
-          <w:szCs w:val="19"/>
-          <w:highlight w:val="white"/>
-        </w:rPr>
-      </w:pPr>
-      <w:proofErr w:type="spellStart"/>
-      <w:r>
-        <w:rPr>
-          <w:rFonts w:ascii="Courier New" w:hAnsi="Courier New" w:cs="Courier New"/>
-          <w:color w:val="000000"/>
-          <w:sz w:val="16"/>
-          <w:szCs w:val="19"/>
-          <w:highlight w:val="white"/>
-        </w:rPr>
         <w:t>lr_end_</w:t>
       </w:r>
       <w:proofErr w:type="gramStart"/>
@@ -3974,7 +4953,6 @@
         <w:rPr>
           <w:noProof/>
         </w:rPr>
-        <w:lastRenderedPageBreak/>
         <w:drawing>
           <wp:inline distT="0" distB="0" distL="0" distR="0" wp14:anchorId="5439DD98" wp14:editId="0149A76A">
             <wp:extent cx="6858000" cy="4503420"/>
@@ -4024,6 +5002,8 @@
           <w:highlight w:val="white"/>
         </w:rPr>
       </w:pPr>
+      <w:bookmarkStart w:id="0" w:name="_GoBack"/>
+      <w:bookmarkEnd w:id="0"/>
     </w:p>
     <w:p>
       <w:pPr>
@@ -4169,6 +5149,7 @@
         <w:rPr>
           <w:highlight w:val="white"/>
         </w:rPr>
+        <w:lastRenderedPageBreak/>
         <w:t>Miscellaneous code</w:t>
       </w:r>
     </w:p>
@@ -4682,7 +5663,6 @@
           <w:szCs w:val="19"/>
           <w:highlight w:val="white"/>
         </w:rPr>
-        <w:lastRenderedPageBreak/>
         <w:t>if(</w:t>
       </w:r>
       <w:proofErr w:type="spellStart"/>
@@ -6233,6 +7213,7 @@
           <w:szCs w:val="19"/>
           <w:highlight w:val="white"/>
         </w:rPr>
+        <w:lastRenderedPageBreak/>
         <w:t>View the results in AppDynamics Metric Browser</w:t>
       </w:r>
     </w:p>
@@ -6571,7 +7552,6 @@
           <w:szCs w:val="19"/>
           <w:highlight w:val="white"/>
         </w:rPr>
-        <w:lastRenderedPageBreak/>
         <w:t>&lt;</w:t>
       </w:r>
       <w:proofErr w:type="spellStart"/>
@@ -7575,6 +8555,7 @@
         <w:rPr>
           <w:highlight w:val="white"/>
         </w:rPr>
+        <w:lastRenderedPageBreak/>
         <w:t>If you are getting an error from the Controller only, make sure that you copy the DLL to the same directory of all the Load Generator machines.</w:t>
       </w:r>
     </w:p>
@@ -7642,7 +8623,7 @@
           <w:rPr>
             <w:noProof/>
           </w:rPr>
-          <w:t>2</w:t>
+          <w:t>4</w:t>
         </w:r>
         <w:r>
           <w:rPr>
@@ -10624,7 +11605,6 @@
     <w:next w:val="Normal"/>
     <w:link w:val="Heading4Char"/>
     <w:uiPriority w:val="9"/>
-    <w:semiHidden/>
     <w:unhideWhenUsed/>
     <w:qFormat/>
     <w:rsid w:val="00FE237B"/>
@@ -10764,6 +11744,7 @@
   <w:style w:type="character" w:default="1" w:styleId="DefaultParagraphFont">
     <w:name w:val="Default Paragraph Font"/>
     <w:uiPriority w:val="1"/>
+    <w:semiHidden/>
     <w:unhideWhenUsed/>
   </w:style>
   <w:style w:type="table" w:default="1" w:styleId="TableNormal">
@@ -11037,7 +12018,6 @@
     <w:basedOn w:val="DefaultParagraphFont"/>
     <w:link w:val="Heading4"/>
     <w:uiPriority w:val="9"/>
-    <w:semiHidden/>
     <w:rsid w:val="00FE237B"/>
     <w:rPr>
       <w:rFonts w:asciiTheme="majorHAnsi" w:eastAsiaTheme="majorEastAsia" w:hAnsiTheme="majorHAnsi" w:cstheme="majorBidi"/>
@@ -11611,7 +12591,6 @@
     <w:next w:val="Normal"/>
     <w:link w:val="Heading4Char"/>
     <w:uiPriority w:val="9"/>
-    <w:semiHidden/>
     <w:unhideWhenUsed/>
     <w:qFormat/>
     <w:rsid w:val="00FE237B"/>
@@ -11751,6 +12730,7 @@
   <w:style w:type="character" w:default="1" w:styleId="DefaultParagraphFont">
     <w:name w:val="Default Paragraph Font"/>
     <w:uiPriority w:val="1"/>
+    <w:semiHidden/>
     <w:unhideWhenUsed/>
   </w:style>
   <w:style w:type="table" w:default="1" w:styleId="TableNormal">
@@ -12024,7 +13004,6 @@
     <w:basedOn w:val="DefaultParagraphFont"/>
     <w:link w:val="Heading4"/>
     <w:uiPriority w:val="9"/>
-    <w:semiHidden/>
     <w:rsid w:val="00FE237B"/>
     <w:rPr>
       <w:rFonts w:asciiTheme="majorHAnsi" w:eastAsiaTheme="majorEastAsia" w:hAnsiTheme="majorHAnsi" w:cstheme="majorBidi"/>
@@ -12613,7 +13592,7 @@
   <a:extraClrSchemeLst/>
   <a:extLst>
     <a:ext uri="{05A4C25C-085E-4340-85A3-A5531E510DB2}">
-      <thm15:themeFamily xmlns:thm15="http://schemas.microsoft.com/office/thememl/2012/main" xmlns="" name="Office Theme" id="{62F939B6-93AF-4DB8-9C6B-D6C7DFDC589F}" vid="{4A3C46E8-61CC-4603-A589-7422A47A8E4A}"/>
+      <thm15:themeFamily xmlns="" xmlns:thm15="http://schemas.microsoft.com/office/thememl/2012/main" name="Office Theme" id="{62F939B6-93AF-4DB8-9C6B-D6C7DFDC589F}" vid="{4A3C46E8-61CC-4603-A589-7422A47A8E4A}"/>
     </a:ext>
   </a:extLst>
 </a:theme>

</xml_diff>